<commit_message>
Add finished lab work №4
</commit_message>
<xml_diff>
--- a/4/Отчёт по лабораторной работе №4.docx
+++ b/4/Отчёт по лабораторной работе №4.docx
@@ -706,7 +706,7 @@
       </w:r>
       <w:r>
         <w:rPr>
-          <w:rFonts w:ascii="Times New Roman" w:hAnsi="Times New Roman" w:eastAsia="Times New Roman" w:cs="Times New Roman"/>
+          <w:rFonts w:ascii="Times New Roman" w:hAnsi="Times New Roman" w:cs="Times New Roman"/>
           <w:iCs/>
           <w:sz w:val="28"/>
         </w:rPr>
@@ -751,7 +751,7 @@
       </w:r>
       <w:r>
         <w:rPr>
-          <w:rFonts w:ascii="Times New Roman" w:hAnsi="Times New Roman" w:eastAsia="Times New Roman" w:cs="Times New Roman"/>
+          <w:rFonts w:ascii="Times New Roman" w:hAnsi="Times New Roman" w:cs="Times New Roman"/>
           <w:b/>
           <w:iCs/>
           <w:sz w:val="24"/>
@@ -1763,7 +1763,7 @@
       </w:r>
       <w:r>
         <w:rPr>
-          <w:rFonts w:ascii="Times New Roman" w:hAnsi="Times New Roman" w:eastAsia="Times New Roman" w:cs="Times New Roman"/>
+          <w:rFonts w:ascii="Times New Roman" w:hAnsi="Times New Roman" w:cs="Times New Roman"/>
           <w:color w:val="000000"/>
           <w:sz w:val="28"/>
           <w:szCs w:val="28"/>
@@ -1807,7 +1807,7 @@
       </w:r>
       <w:r>
         <w:rPr>
-          <w:rFonts w:ascii="Times New Roman" w:hAnsi="Times New Roman" w:eastAsia="Times New Roman" w:cs="Times New Roman"/>
+          <w:rFonts w:ascii="Times New Roman" w:hAnsi="Times New Roman" w:cs="Times New Roman"/>
           <w:sz w:val="28"/>
         </w:rPr>
       </w:r>
@@ -1879,7 +1879,7 @@
       </w:r>
       <w:r>
         <w:rPr>
-          <w:rFonts w:ascii="Times New Roman" w:hAnsi="Times New Roman" w:eastAsia="Times New Roman" w:cs="Times New Roman"/>
+          <w:rFonts w:ascii="Times New Roman" w:hAnsi="Times New Roman" w:cs="Times New Roman"/>
           <w:b/>
           <w:bCs/>
           <w:color w:val="000000"/>
@@ -1931,7 +1931,7 @@
       </w:r>
       <w:r>
         <w:rPr>
-          <w:rFonts w:ascii="Times New Roman" w:hAnsi="Times New Roman" w:eastAsia="Times New Roman" w:cs="Times New Roman"/>
+          <w:rFonts w:ascii="Times New Roman" w:hAnsi="Times New Roman" w:cs="Times New Roman"/>
           <w:sz w:val="28"/>
         </w:rPr>
       </w:r>
@@ -1975,7 +1975,7 @@
       </w:r>
       <w:r>
         <w:rPr>
-          <w:rFonts w:ascii="Times New Roman" w:hAnsi="Times New Roman" w:eastAsia="Times New Roman" w:cs="Times New Roman"/>
+          <w:rFonts w:ascii="Times New Roman" w:hAnsi="Times New Roman" w:cs="Times New Roman"/>
           <w:sz w:val="28"/>
         </w:rPr>
       </w:r>
@@ -2007,8 +2007,10 @@
       </w:r>
       <w:r>
         <w:rPr>
-          <w:rFonts w:ascii="Times New Roman" w:hAnsi="Times New Roman" w:eastAsia="Times New Roman" w:cs="Times New Roman"/>
+          <w:rFonts w:ascii="Times New Roman" w:hAnsi="Times New Roman" w:cs="Times New Roman"/>
           <w:sz w:val="28"/>
+          <w:szCs w:val="28"/>
+          <w:highlight w:val="none"/>
         </w:rPr>
       </w:r>
       <w:r>
@@ -2040,9 +2042,9 @@
       </w:r>
       <w:r>
         <w:rPr>
-          <w:rFonts w:ascii="Times New Roman" w:hAnsi="Times New Roman" w:eastAsia="Times New Roman" w:cs="Times New Roman"/>
+          <w:rFonts w:ascii="Times New Roman" w:hAnsi="Times New Roman" w:cs="Times New Roman"/>
           <w:sz w:val="28"/>
-          <w:highlight w:val="none"/>
+          <w:szCs w:val="28"/>
         </w:rPr>
       </w:r>
       <w:r>
@@ -2108,7 +2110,7 @@
             </w:r>
             <w:r>
               <w:rPr>
-                <w:rFonts w:ascii="Times New Roman" w:hAnsi="Times New Roman" w:eastAsia="Times New Roman" w:cs="Times New Roman"/>
+                <w:rFonts w:ascii="Times New Roman" w:hAnsi="Times New Roman" w:cs="Times New Roman"/>
                 <w:sz w:val="28"/>
               </w:rPr>
             </w:r>
@@ -2152,7 +2154,7 @@
             </w:r>
             <w:r>
               <w:rPr>
-                <w:rFonts w:ascii="Times New Roman" w:hAnsi="Times New Roman" w:eastAsia="Times New Roman" w:cs="Times New Roman"/>
+                <w:rFonts w:ascii="Times New Roman" w:hAnsi="Times New Roman" w:cs="Times New Roman"/>
                 <w:sz w:val="28"/>
               </w:rPr>
             </w:r>
@@ -2196,7 +2198,7 @@
             </w:r>
             <w:r>
               <w:rPr>
-                <w:rFonts w:ascii="Times New Roman" w:hAnsi="Times New Roman" w:eastAsia="Times New Roman" w:cs="Times New Roman"/>
+                <w:rFonts w:ascii="Times New Roman" w:hAnsi="Times New Roman" w:cs="Times New Roman"/>
                 <w:sz w:val="28"/>
               </w:rPr>
             </w:r>
@@ -2227,7 +2229,7 @@
             </w:r>
             <w:r>
               <w:rPr>
-                <w:rFonts w:ascii="Times New Roman" w:hAnsi="Times New Roman" w:eastAsia="Times New Roman" w:cs="Times New Roman"/>
+                <w:rFonts w:ascii="Times New Roman" w:hAnsi="Times New Roman" w:cs="Times New Roman"/>
                 <w:sz w:val="28"/>
               </w:rPr>
             </w:r>
@@ -2276,17 +2278,56 @@
     </w:p>
     <w:p>
       <w:pPr>
-        <w:pStyle w:val="970"/>
-        <w:pBdr/>
-        <w:spacing/>
-        <w:ind w:firstLine="720"/>
+        <w:pBdr/>
+        <w:shd w:val="nil"/>
+        <w:spacing/>
+        <w:ind/>
         <w:rPr>
-          <w:rFonts w:ascii="Times New Roman" w:hAnsi="Times New Roman" w:cs="Times New Roman"/>
+          <w:rFonts w:ascii="Times New Roman" w:hAnsi="Times New Roman" w:eastAsia="Times New Roman" w:cs="Times New Roman"/>
           <w:b/>
           <w:bCs/>
           <w:color w:val="000000"/>
           <w:sz w:val="28"/>
           <w:szCs w:val="28"/>
+          <w:highlight w:val="none"/>
+        </w:rPr>
+      </w:pPr>
+      <w:r>
+        <w:rPr>
+          <w:rFonts w:ascii="Times New Roman" w:hAnsi="Times New Roman" w:eastAsia="Times New Roman" w:cs="Times New Roman"/>
+          <w:b/>
+          <w:color w:val="000000"/>
+          <w:sz w:val="28"/>
+          <w:szCs w:val="28"/>
+          <w:highlight w:val="none"/>
+        </w:rPr>
+        <w:br w:type="page" w:clear="all"/>
+      </w:r>
+      <w:r>
+        <w:rPr>
+          <w:rFonts w:ascii="Times New Roman" w:hAnsi="Times New Roman" w:eastAsia="Times New Roman" w:cs="Times New Roman"/>
+          <w:b/>
+          <w:color w:val="000000"/>
+          <w:sz w:val="28"/>
+          <w:szCs w:val="28"/>
+          <w:highlight w:val="none"/>
+        </w:rPr>
+      </w:r>
+    </w:p>
+    <w:p>
+      <w:pPr>
+        <w:pBdr/>
+        <w:shd w:val="nil"/>
+        <w:spacing/>
+        <w:ind w:firstLine="720"/>
+        <w:rPr>
+          <w:rFonts w:ascii="Times New Roman" w:hAnsi="Times New Roman" w:eastAsia="Times New Roman" w:cs="Times New Roman"/>
+          <w:b/>
+          <w:bCs/>
+          <w:color w:val="000000"/>
+          <w:sz w:val="28"/>
+          <w:szCs w:val="28"/>
+          <w:highlight w:val="none"/>
         </w:rPr>
       </w:pPr>
       <w:r>
@@ -2349,6 +2390,2680 @@
           <w:szCs w:val="28"/>
         </w:rPr>
       </w:r>
+      <w:r>
+        <w:rPr>
+          <w:rFonts w:ascii="Times New Roman" w:hAnsi="Times New Roman" w:eastAsia="Times New Roman" w:cs="Times New Roman"/>
+          <w:b/>
+          <w:bCs/>
+          <w:color w:val="000000"/>
+          <w:sz w:val="28"/>
+          <w:szCs w:val="28"/>
+          <w:highlight w:val="none"/>
+        </w:rPr>
+      </w:r>
+    </w:p>
+    <w:p>
+      <w:pPr>
+        <w:pStyle w:val="970"/>
+        <w:pBdr/>
+        <w:spacing/>
+        <w:ind w:firstLine="720"/>
+        <w:rPr>
+          <w:rFonts w:ascii="Times New Roman" w:hAnsi="Times New Roman" w:cs="Times New Roman"/>
+          <w:b/>
+          <w:bCs/>
+          <w:color w:val="000000"/>
+          <w:sz w:val="24"/>
+          <w:szCs w:val="24"/>
+        </w:rPr>
+      </w:pPr>
+      <w:r>
+        <w:rPr>
+          <w:rFonts w:ascii="Times New Roman" w:hAnsi="Times New Roman" w:cs="Times New Roman"/>
+          <w:b/>
+          <w:bCs/>
+          <w:color w:val="000000"/>
+          <w:sz w:val="24"/>
+          <w:szCs w:val="24"/>
+        </w:rPr>
+      </w:r>
+      <w:r>
+        <w:rPr>
+          <w:rFonts w:ascii="Times New Roman" w:hAnsi="Times New Roman" w:cs="Times New Roman"/>
+          <w:b/>
+          <w:bCs/>
+          <w:color w:val="000000"/>
+          <w:sz w:val="24"/>
+          <w:szCs w:val="24"/>
+        </w:rPr>
+      </w:r>
+    </w:p>
+    <w:p>
+      <w:pPr>
+        <w:pStyle w:val="970"/>
+        <w:pBdr/>
+        <w:spacing/>
+        <w:ind w:firstLine="720"/>
+        <w:rPr>
+          <w:rFonts w:ascii="FreeMono" w:hAnsi="FreeMono" w:cs="FreeMono"/>
+          <w:b w:val="0"/>
+          <w:bCs w:val="0"/>
+          <w:sz w:val="18"/>
+          <w:szCs w:val="18"/>
+        </w:rPr>
+      </w:pPr>
+      <w:r>
+        <w:rPr>
+          <w:rFonts w:ascii="FreeMono" w:hAnsi="FreeMono" w:eastAsia="FreeMono" w:cs="FreeMono"/>
+          <w:b w:val="0"/>
+          <w:bCs w:val="0"/>
+          <w:color w:val="000000"/>
+          <w:sz w:val="18"/>
+          <w:szCs w:val="18"/>
+          <w:highlight w:val="none"/>
+        </w:rPr>
+        <w:t xml:space="preserve">#include &lt;stdio.h&gt;</w:t>
+      </w:r>
+      <w:r>
+        <w:rPr>
+          <w:rFonts w:ascii="FreeMono" w:hAnsi="FreeMono" w:eastAsia="FreeMono" w:cs="FreeMono"/>
+          <w:b w:val="0"/>
+          <w:bCs w:val="0"/>
+          <w:sz w:val="12"/>
+          <w:szCs w:val="12"/>
+        </w:rPr>
+      </w:r>
+    </w:p>
+    <w:p>
+      <w:pPr>
+        <w:pStyle w:val="970"/>
+        <w:pBdr/>
+        <w:spacing/>
+        <w:ind w:firstLine="720"/>
+        <w:rPr>
+          <w:rFonts w:ascii="FreeMono" w:hAnsi="FreeMono" w:cs="FreeMono"/>
+          <w:b w:val="0"/>
+          <w:bCs w:val="0"/>
+          <w:sz w:val="18"/>
+          <w:szCs w:val="18"/>
+        </w:rPr>
+      </w:pPr>
+      <w:r>
+        <w:rPr>
+          <w:rFonts w:ascii="FreeMono" w:hAnsi="FreeMono" w:eastAsia="FreeMono" w:cs="FreeMono"/>
+          <w:b w:val="0"/>
+          <w:bCs w:val="0"/>
+          <w:color w:val="000000"/>
+          <w:sz w:val="18"/>
+          <w:szCs w:val="18"/>
+          <w:highlight w:val="none"/>
+        </w:rPr>
+        <w:t xml:space="preserve">#include &lt;stdlib.h&gt;</w:t>
+      </w:r>
+      <w:r>
+        <w:rPr>
+          <w:rFonts w:ascii="FreeMono" w:hAnsi="FreeMono" w:eastAsia="FreeMono" w:cs="FreeMono"/>
+          <w:b w:val="0"/>
+          <w:bCs w:val="0"/>
+          <w:sz w:val="12"/>
+          <w:szCs w:val="12"/>
+        </w:rPr>
+      </w:r>
+    </w:p>
+    <w:p>
+      <w:pPr>
+        <w:pStyle w:val="970"/>
+        <w:pBdr/>
+        <w:spacing/>
+        <w:ind w:firstLine="720"/>
+        <w:rPr>
+          <w:rFonts w:ascii="FreeMono" w:hAnsi="FreeMono" w:cs="FreeMono"/>
+          <w:b w:val="0"/>
+          <w:bCs w:val="0"/>
+          <w:sz w:val="18"/>
+          <w:szCs w:val="18"/>
+        </w:rPr>
+      </w:pPr>
+      <w:r>
+        <w:rPr>
+          <w:rFonts w:ascii="FreeMono" w:hAnsi="FreeMono" w:eastAsia="FreeMono" w:cs="FreeMono"/>
+          <w:b w:val="0"/>
+          <w:bCs w:val="0"/>
+          <w:color w:val="000000"/>
+          <w:sz w:val="18"/>
+          <w:szCs w:val="18"/>
+          <w:highlight w:val="none"/>
+        </w:rPr>
+        <w:t xml:space="preserve">#include &lt;string.h&gt;</w:t>
+      </w:r>
+      <w:r>
+        <w:rPr>
+          <w:rFonts w:ascii="FreeMono" w:hAnsi="FreeMono" w:eastAsia="FreeMono" w:cs="FreeMono"/>
+          <w:b w:val="0"/>
+          <w:bCs w:val="0"/>
+          <w:sz w:val="12"/>
+          <w:szCs w:val="12"/>
+        </w:rPr>
+      </w:r>
+    </w:p>
+    <w:p>
+      <w:pPr>
+        <w:pStyle w:val="970"/>
+        <w:pBdr/>
+        <w:spacing/>
+        <w:ind w:firstLine="720"/>
+        <w:rPr>
+          <w:rFonts w:ascii="FreeMono" w:hAnsi="FreeMono" w:cs="FreeMono"/>
+          <w:b w:val="0"/>
+          <w:bCs w:val="0"/>
+          <w:sz w:val="18"/>
+          <w:szCs w:val="18"/>
+        </w:rPr>
+      </w:pPr>
+      <w:r>
+        <w:rPr>
+          <w:rFonts w:ascii="FreeMono" w:hAnsi="FreeMono" w:eastAsia="FreeMono" w:cs="FreeMono"/>
+          <w:b w:val="0"/>
+          <w:bCs w:val="0"/>
+          <w:color w:val="000000"/>
+          <w:sz w:val="18"/>
+          <w:szCs w:val="18"/>
+          <w:highlight w:val="none"/>
+        </w:rPr>
+      </w:r>
+      <w:r>
+        <w:rPr>
+          <w:rFonts w:ascii="FreeMono" w:hAnsi="FreeMono" w:eastAsia="FreeMono" w:cs="FreeMono"/>
+          <w:b w:val="0"/>
+          <w:bCs w:val="0"/>
+          <w:sz w:val="12"/>
+          <w:szCs w:val="12"/>
+        </w:rPr>
+      </w:r>
+    </w:p>
+    <w:p>
+      <w:pPr>
+        <w:pStyle w:val="970"/>
+        <w:pBdr/>
+        <w:spacing/>
+        <w:ind w:firstLine="720"/>
+        <w:rPr>
+          <w:rFonts w:ascii="FreeMono" w:hAnsi="FreeMono" w:cs="FreeMono"/>
+          <w:b w:val="0"/>
+          <w:bCs w:val="0"/>
+          <w:sz w:val="18"/>
+          <w:szCs w:val="18"/>
+        </w:rPr>
+      </w:pPr>
+      <w:r>
+        <w:rPr>
+          <w:rFonts w:ascii="FreeMono" w:hAnsi="FreeMono" w:eastAsia="FreeMono" w:cs="FreeMono"/>
+          <w:b w:val="0"/>
+          <w:bCs w:val="0"/>
+          <w:color w:val="000000"/>
+          <w:sz w:val="18"/>
+          <w:szCs w:val="18"/>
+          <w:highlight w:val="none"/>
+        </w:rPr>
+        <w:t xml:space="preserve">/*</w:t>
+      </w:r>
+      <w:r>
+        <w:rPr>
+          <w:rFonts w:ascii="FreeMono" w:hAnsi="FreeMono" w:eastAsia="FreeMono" w:cs="FreeMono"/>
+          <w:b w:val="0"/>
+          <w:bCs w:val="0"/>
+          <w:sz w:val="12"/>
+          <w:szCs w:val="12"/>
+        </w:rPr>
+      </w:r>
+    </w:p>
+    <w:p>
+      <w:pPr>
+        <w:pStyle w:val="970"/>
+        <w:pBdr/>
+        <w:spacing/>
+        <w:ind w:firstLine="720"/>
+        <w:rPr>
+          <w:rFonts w:ascii="FreeMono" w:hAnsi="FreeMono" w:cs="FreeMono"/>
+          <w:b w:val="0"/>
+          <w:bCs w:val="0"/>
+          <w:sz w:val="18"/>
+          <w:szCs w:val="18"/>
+        </w:rPr>
+      </w:pPr>
+      <w:r>
+        <w:rPr>
+          <w:rFonts w:ascii="FreeMono" w:hAnsi="FreeMono" w:eastAsia="FreeMono" w:cs="FreeMono"/>
+          <w:b w:val="0"/>
+          <w:bCs w:val="0"/>
+          <w:color w:val="000000"/>
+          <w:sz w:val="18"/>
+          <w:szCs w:val="18"/>
+          <w:highlight w:val="none"/>
+        </w:rPr>
+        <w:t xml:space="preserve">    Лабораторная работа №4 - Вариант 13</w:t>
+      </w:r>
+      <w:r>
+        <w:rPr>
+          <w:rFonts w:ascii="FreeMono" w:hAnsi="FreeMono" w:eastAsia="FreeMono" w:cs="FreeMono"/>
+          <w:b w:val="0"/>
+          <w:bCs w:val="0"/>
+          <w:sz w:val="12"/>
+          <w:szCs w:val="12"/>
+        </w:rPr>
+      </w:r>
+    </w:p>
+    <w:p>
+      <w:pPr>
+        <w:pStyle w:val="970"/>
+        <w:pBdr/>
+        <w:spacing/>
+        <w:ind w:firstLine="720"/>
+        <w:rPr>
+          <w:rFonts w:ascii="FreeMono" w:hAnsi="FreeMono" w:cs="FreeMono"/>
+          <w:b w:val="0"/>
+          <w:bCs w:val="0"/>
+          <w:sz w:val="18"/>
+          <w:szCs w:val="18"/>
+        </w:rPr>
+      </w:pPr>
+      <w:r>
+        <w:rPr>
+          <w:rFonts w:ascii="FreeMono" w:hAnsi="FreeMono" w:eastAsia="FreeMono" w:cs="FreeMono"/>
+          <w:b w:val="0"/>
+          <w:bCs w:val="0"/>
+          <w:color w:val="000000"/>
+          <w:sz w:val="18"/>
+          <w:szCs w:val="18"/>
+          <w:highlight w:val="none"/>
+        </w:rPr>
+        <w:t xml:space="preserve">    Работу выполнили: Мерзляков К., Енина К.</w:t>
+      </w:r>
+      <w:r>
+        <w:rPr>
+          <w:rFonts w:ascii="FreeMono" w:hAnsi="FreeMono" w:eastAsia="FreeMono" w:cs="FreeMono"/>
+          <w:b w:val="0"/>
+          <w:bCs w:val="0"/>
+          <w:sz w:val="12"/>
+          <w:szCs w:val="12"/>
+        </w:rPr>
+      </w:r>
+    </w:p>
+    <w:p>
+      <w:pPr>
+        <w:pStyle w:val="970"/>
+        <w:pBdr/>
+        <w:spacing/>
+        <w:ind w:firstLine="720"/>
+        <w:rPr>
+          <w:rFonts w:ascii="FreeMono" w:hAnsi="FreeMono" w:cs="FreeMono"/>
+          <w:b w:val="0"/>
+          <w:bCs w:val="0"/>
+          <w:sz w:val="18"/>
+          <w:szCs w:val="18"/>
+        </w:rPr>
+      </w:pPr>
+      <w:r>
+        <w:rPr>
+          <w:rFonts w:ascii="FreeMono" w:hAnsi="FreeMono" w:eastAsia="FreeMono" w:cs="FreeMono"/>
+          <w:b w:val="0"/>
+          <w:bCs w:val="0"/>
+          <w:color w:val="000000"/>
+          <w:sz w:val="18"/>
+          <w:szCs w:val="18"/>
+          <w:highlight w:val="none"/>
+        </w:rPr>
+        <w:t xml:space="preserve">*/</w:t>
+      </w:r>
+      <w:r>
+        <w:rPr>
+          <w:rFonts w:ascii="FreeMono" w:hAnsi="FreeMono" w:eastAsia="FreeMono" w:cs="FreeMono"/>
+          <w:b w:val="0"/>
+          <w:bCs w:val="0"/>
+          <w:sz w:val="12"/>
+          <w:szCs w:val="12"/>
+        </w:rPr>
+      </w:r>
+    </w:p>
+    <w:p>
+      <w:pPr>
+        <w:pStyle w:val="970"/>
+        <w:pBdr/>
+        <w:spacing/>
+        <w:ind w:firstLine="720"/>
+        <w:rPr>
+          <w:rFonts w:ascii="FreeMono" w:hAnsi="FreeMono" w:cs="FreeMono"/>
+          <w:b w:val="0"/>
+          <w:bCs w:val="0"/>
+          <w:sz w:val="18"/>
+          <w:szCs w:val="18"/>
+        </w:rPr>
+      </w:pPr>
+      <w:r>
+        <w:rPr>
+          <w:rFonts w:ascii="FreeMono" w:hAnsi="FreeMono" w:eastAsia="FreeMono" w:cs="FreeMono"/>
+          <w:b w:val="0"/>
+          <w:bCs w:val="0"/>
+          <w:color w:val="000000"/>
+          <w:sz w:val="18"/>
+          <w:szCs w:val="18"/>
+          <w:highlight w:val="none"/>
+        </w:rPr>
+      </w:r>
+      <w:r>
+        <w:rPr>
+          <w:rFonts w:ascii="FreeMono" w:hAnsi="FreeMono" w:eastAsia="FreeMono" w:cs="FreeMono"/>
+          <w:b w:val="0"/>
+          <w:bCs w:val="0"/>
+          <w:sz w:val="12"/>
+          <w:szCs w:val="12"/>
+        </w:rPr>
+      </w:r>
+    </w:p>
+    <w:p>
+      <w:pPr>
+        <w:pStyle w:val="970"/>
+        <w:pBdr/>
+        <w:spacing/>
+        <w:ind w:firstLine="720"/>
+        <w:rPr>
+          <w:rFonts w:ascii="FreeMono" w:hAnsi="FreeMono" w:cs="FreeMono"/>
+          <w:b w:val="0"/>
+          <w:bCs w:val="0"/>
+          <w:sz w:val="18"/>
+          <w:szCs w:val="18"/>
+        </w:rPr>
+      </w:pPr>
+      <w:r>
+        <w:rPr>
+          <w:rFonts w:ascii="FreeMono" w:hAnsi="FreeMono" w:eastAsia="FreeMono" w:cs="FreeMono"/>
+          <w:b w:val="0"/>
+          <w:bCs w:val="0"/>
+          <w:color w:val="000000"/>
+          <w:sz w:val="18"/>
+          <w:szCs w:val="18"/>
+          <w:highlight w:val="none"/>
+        </w:rPr>
+        <w:t xml:space="preserve">int main(int argc, char *argv[]) {</w:t>
+      </w:r>
+      <w:r>
+        <w:rPr>
+          <w:rFonts w:ascii="FreeMono" w:hAnsi="FreeMono" w:eastAsia="FreeMono" w:cs="FreeMono"/>
+          <w:b w:val="0"/>
+          <w:bCs w:val="0"/>
+          <w:sz w:val="12"/>
+          <w:szCs w:val="12"/>
+        </w:rPr>
+      </w:r>
+    </w:p>
+    <w:p>
+      <w:pPr>
+        <w:pStyle w:val="970"/>
+        <w:pBdr/>
+        <w:spacing/>
+        <w:ind w:firstLine="720"/>
+        <w:rPr>
+          <w:rFonts w:ascii="FreeMono" w:hAnsi="FreeMono" w:cs="FreeMono"/>
+          <w:b w:val="0"/>
+          <w:bCs w:val="0"/>
+          <w:sz w:val="18"/>
+          <w:szCs w:val="18"/>
+        </w:rPr>
+      </w:pPr>
+      <w:r>
+        <w:rPr>
+          <w:rFonts w:ascii="FreeMono" w:hAnsi="FreeMono" w:eastAsia="FreeMono" w:cs="FreeMono"/>
+          <w:b w:val="0"/>
+          <w:bCs w:val="0"/>
+          <w:color w:val="000000"/>
+          <w:sz w:val="18"/>
+          <w:szCs w:val="18"/>
+          <w:highlight w:val="none"/>
+        </w:rPr>
+        <w:t xml:space="preserve">  /*</w:t>
+      </w:r>
+      <w:r>
+        <w:rPr>
+          <w:rFonts w:ascii="FreeMono" w:hAnsi="FreeMono" w:eastAsia="FreeMono" w:cs="FreeMono"/>
+          <w:b w:val="0"/>
+          <w:bCs w:val="0"/>
+          <w:sz w:val="12"/>
+          <w:szCs w:val="12"/>
+        </w:rPr>
+      </w:r>
+    </w:p>
+    <w:p>
+      <w:pPr>
+        <w:pStyle w:val="970"/>
+        <w:pBdr/>
+        <w:spacing/>
+        <w:ind w:firstLine="720"/>
+        <w:rPr>
+          <w:rFonts w:ascii="FreeMono" w:hAnsi="FreeMono" w:cs="FreeMono"/>
+          <w:b w:val="0"/>
+          <w:bCs w:val="0"/>
+          <w:sz w:val="18"/>
+          <w:szCs w:val="18"/>
+        </w:rPr>
+      </w:pPr>
+      <w:r>
+        <w:rPr>
+          <w:rFonts w:ascii="FreeMono" w:hAnsi="FreeMono" w:eastAsia="FreeMono" w:cs="FreeMono"/>
+          <w:b w:val="0"/>
+          <w:bCs w:val="0"/>
+          <w:color w:val="000000"/>
+          <w:sz w:val="18"/>
+          <w:szCs w:val="18"/>
+          <w:highlight w:val="none"/>
+        </w:rPr>
+        <w:t xml:space="preserve">    argv[0] - имя запускаемого файла</w:t>
+      </w:r>
+      <w:r>
+        <w:rPr>
+          <w:rFonts w:ascii="FreeMono" w:hAnsi="FreeMono" w:eastAsia="FreeMono" w:cs="FreeMono"/>
+          <w:b w:val="0"/>
+          <w:bCs w:val="0"/>
+          <w:sz w:val="12"/>
+          <w:szCs w:val="12"/>
+        </w:rPr>
+      </w:r>
+    </w:p>
+    <w:p>
+      <w:pPr>
+        <w:pStyle w:val="970"/>
+        <w:pBdr/>
+        <w:spacing/>
+        <w:ind w:firstLine="720"/>
+        <w:rPr>
+          <w:rFonts w:ascii="FreeMono" w:hAnsi="FreeMono" w:cs="FreeMono"/>
+          <w:b w:val="0"/>
+          <w:bCs w:val="0"/>
+          <w:sz w:val="18"/>
+          <w:szCs w:val="18"/>
+        </w:rPr>
+      </w:pPr>
+      <w:r>
+        <w:rPr>
+          <w:rFonts w:ascii="FreeMono" w:hAnsi="FreeMono" w:eastAsia="FreeMono" w:cs="FreeMono"/>
+          <w:b w:val="0"/>
+          <w:bCs w:val="0"/>
+          <w:color w:val="000000"/>
+          <w:sz w:val="18"/>
+          <w:szCs w:val="18"/>
+          <w:highlight w:val="none"/>
+        </w:rPr>
+        <w:t xml:space="preserve">    argv[1] - первый параметр (имя входного файла)</w:t>
+      </w:r>
+      <w:r>
+        <w:rPr>
+          <w:rFonts w:ascii="FreeMono" w:hAnsi="FreeMono" w:eastAsia="FreeMono" w:cs="FreeMono"/>
+          <w:b w:val="0"/>
+          <w:bCs w:val="0"/>
+          <w:sz w:val="12"/>
+          <w:szCs w:val="12"/>
+        </w:rPr>
+      </w:r>
+    </w:p>
+    <w:p>
+      <w:pPr>
+        <w:pStyle w:val="970"/>
+        <w:pBdr/>
+        <w:spacing/>
+        <w:ind w:firstLine="720"/>
+        <w:rPr>
+          <w:rFonts w:ascii="FreeMono" w:hAnsi="FreeMono" w:cs="FreeMono"/>
+          <w:b w:val="0"/>
+          <w:bCs w:val="0"/>
+          <w:sz w:val="18"/>
+          <w:szCs w:val="18"/>
+        </w:rPr>
+      </w:pPr>
+      <w:r>
+        <w:rPr>
+          <w:rFonts w:ascii="FreeMono" w:hAnsi="FreeMono" w:eastAsia="FreeMono" w:cs="FreeMono"/>
+          <w:b w:val="0"/>
+          <w:bCs w:val="0"/>
+          <w:color w:val="000000"/>
+          <w:sz w:val="18"/>
+          <w:szCs w:val="18"/>
+          <w:highlight w:val="none"/>
+        </w:rPr>
+        <w:t xml:space="preserve">    argv[2] - символ, строки, начинающиеся с которого, нужно исключить</w:t>
+      </w:r>
+      <w:r>
+        <w:rPr>
+          <w:rFonts w:ascii="FreeMono" w:hAnsi="FreeMono" w:eastAsia="FreeMono" w:cs="FreeMono"/>
+          <w:b w:val="0"/>
+          <w:bCs w:val="0"/>
+          <w:sz w:val="12"/>
+          <w:szCs w:val="12"/>
+        </w:rPr>
+      </w:r>
+    </w:p>
+    <w:p>
+      <w:pPr>
+        <w:pStyle w:val="970"/>
+        <w:pBdr/>
+        <w:spacing/>
+        <w:ind w:firstLine="720"/>
+        <w:rPr>
+          <w:rFonts w:ascii="FreeMono" w:hAnsi="FreeMono" w:cs="FreeMono"/>
+          <w:b w:val="0"/>
+          <w:bCs w:val="0"/>
+          <w:sz w:val="18"/>
+          <w:szCs w:val="18"/>
+        </w:rPr>
+      </w:pPr>
+      <w:r>
+        <w:rPr>
+          <w:rFonts w:ascii="FreeMono" w:hAnsi="FreeMono" w:eastAsia="FreeMono" w:cs="FreeMono"/>
+          <w:b w:val="0"/>
+          <w:bCs w:val="0"/>
+          <w:color w:val="000000"/>
+          <w:sz w:val="18"/>
+          <w:szCs w:val="18"/>
+          <w:highlight w:val="none"/>
+        </w:rPr>
+        <w:t xml:space="preserve">  */</w:t>
+      </w:r>
+      <w:r>
+        <w:rPr>
+          <w:rFonts w:ascii="FreeMono" w:hAnsi="FreeMono" w:eastAsia="FreeMono" w:cs="FreeMono"/>
+          <w:b w:val="0"/>
+          <w:bCs w:val="0"/>
+          <w:sz w:val="12"/>
+          <w:szCs w:val="12"/>
+        </w:rPr>
+      </w:r>
+    </w:p>
+    <w:p>
+      <w:pPr>
+        <w:pStyle w:val="970"/>
+        <w:pBdr/>
+        <w:spacing/>
+        <w:ind w:firstLine="720"/>
+        <w:rPr>
+          <w:rFonts w:ascii="FreeMono" w:hAnsi="FreeMono" w:cs="FreeMono"/>
+          <w:b w:val="0"/>
+          <w:bCs w:val="0"/>
+          <w:sz w:val="18"/>
+          <w:szCs w:val="18"/>
+        </w:rPr>
+      </w:pPr>
+      <w:r>
+        <w:rPr>
+          <w:rFonts w:ascii="FreeMono" w:hAnsi="FreeMono" w:eastAsia="FreeMono" w:cs="FreeMono"/>
+          <w:b w:val="0"/>
+          <w:bCs w:val="0"/>
+          <w:color w:val="000000"/>
+          <w:sz w:val="18"/>
+          <w:szCs w:val="18"/>
+          <w:highlight w:val="none"/>
+        </w:rPr>
+      </w:r>
+      <w:r>
+        <w:rPr>
+          <w:rFonts w:ascii="FreeMono" w:hAnsi="FreeMono" w:eastAsia="FreeMono" w:cs="FreeMono"/>
+          <w:b w:val="0"/>
+          <w:bCs w:val="0"/>
+          <w:sz w:val="12"/>
+          <w:szCs w:val="12"/>
+        </w:rPr>
+      </w:r>
+    </w:p>
+    <w:p>
+      <w:pPr>
+        <w:pStyle w:val="970"/>
+        <w:pBdr/>
+        <w:spacing/>
+        <w:ind w:firstLine="720"/>
+        <w:rPr>
+          <w:rFonts w:ascii="FreeMono" w:hAnsi="FreeMono" w:cs="FreeMono"/>
+          <w:b w:val="0"/>
+          <w:bCs w:val="0"/>
+          <w:sz w:val="18"/>
+          <w:szCs w:val="18"/>
+        </w:rPr>
+      </w:pPr>
+      <w:r>
+        <w:rPr>
+          <w:rFonts w:ascii="FreeMono" w:hAnsi="FreeMono" w:eastAsia="FreeMono" w:cs="FreeMono"/>
+          <w:b w:val="0"/>
+          <w:bCs w:val="0"/>
+          <w:color w:val="000000"/>
+          <w:sz w:val="18"/>
+          <w:szCs w:val="18"/>
+          <w:highlight w:val="none"/>
+        </w:rPr>
+        <w:t xml:space="preserve">  // проверяем количество аргументов на корректность</w:t>
+      </w:r>
+      <w:r>
+        <w:rPr>
+          <w:rFonts w:ascii="FreeMono" w:hAnsi="FreeMono" w:eastAsia="FreeMono" w:cs="FreeMono"/>
+          <w:b w:val="0"/>
+          <w:bCs w:val="0"/>
+          <w:sz w:val="12"/>
+          <w:szCs w:val="12"/>
+        </w:rPr>
+      </w:r>
+    </w:p>
+    <w:p>
+      <w:pPr>
+        <w:pStyle w:val="970"/>
+        <w:pBdr/>
+        <w:spacing/>
+        <w:ind w:firstLine="720"/>
+        <w:rPr>
+          <w:rFonts w:ascii="FreeMono" w:hAnsi="FreeMono" w:cs="FreeMono"/>
+          <w:b w:val="0"/>
+          <w:bCs w:val="0"/>
+          <w:sz w:val="18"/>
+          <w:szCs w:val="18"/>
+        </w:rPr>
+      </w:pPr>
+      <w:r>
+        <w:rPr>
+          <w:rFonts w:ascii="FreeMono" w:hAnsi="FreeMono" w:eastAsia="FreeMono" w:cs="FreeMono"/>
+          <w:b w:val="0"/>
+          <w:bCs w:val="0"/>
+          <w:color w:val="000000"/>
+          <w:sz w:val="18"/>
+          <w:szCs w:val="18"/>
+          <w:highlight w:val="none"/>
+        </w:rPr>
+        <w:t xml:space="preserve">  if (argc != 3) {</w:t>
+      </w:r>
+      <w:r>
+        <w:rPr>
+          <w:rFonts w:ascii="FreeMono" w:hAnsi="FreeMono" w:eastAsia="FreeMono" w:cs="FreeMono"/>
+          <w:b w:val="0"/>
+          <w:bCs w:val="0"/>
+          <w:sz w:val="12"/>
+          <w:szCs w:val="12"/>
+        </w:rPr>
+      </w:r>
+    </w:p>
+    <w:p>
+      <w:pPr>
+        <w:pStyle w:val="970"/>
+        <w:pBdr/>
+        <w:spacing/>
+        <w:ind w:firstLine="720"/>
+        <w:rPr>
+          <w:rFonts w:ascii="FreeMono" w:hAnsi="FreeMono" w:cs="FreeMono"/>
+          <w:b w:val="0"/>
+          <w:bCs w:val="0"/>
+          <w:sz w:val="18"/>
+          <w:szCs w:val="18"/>
+        </w:rPr>
+      </w:pPr>
+      <w:r>
+        <w:rPr>
+          <w:rFonts w:ascii="FreeMono" w:hAnsi="FreeMono" w:eastAsia="FreeMono" w:cs="FreeMono"/>
+          <w:b w:val="0"/>
+          <w:bCs w:val="0"/>
+          <w:color w:val="000000"/>
+          <w:sz w:val="18"/>
+          <w:szCs w:val="18"/>
+          <w:highlight w:val="none"/>
+        </w:rPr>
+        <w:t xml:space="preserve">    printf("Использование: ./main input.txt s\n");</w:t>
+      </w:r>
+      <w:r>
+        <w:rPr>
+          <w:rFonts w:ascii="FreeMono" w:hAnsi="FreeMono" w:eastAsia="FreeMono" w:cs="FreeMono"/>
+          <w:b w:val="0"/>
+          <w:bCs w:val="0"/>
+          <w:sz w:val="12"/>
+          <w:szCs w:val="12"/>
+        </w:rPr>
+      </w:r>
+    </w:p>
+    <w:p>
+      <w:pPr>
+        <w:pStyle w:val="970"/>
+        <w:pBdr/>
+        <w:spacing/>
+        <w:ind w:firstLine="720"/>
+        <w:rPr>
+          <w:rFonts w:ascii="FreeMono" w:hAnsi="FreeMono" w:cs="FreeMono"/>
+          <w:b w:val="0"/>
+          <w:bCs w:val="0"/>
+          <w:sz w:val="18"/>
+          <w:szCs w:val="18"/>
+        </w:rPr>
+      </w:pPr>
+      <w:r>
+        <w:rPr>
+          <w:rFonts w:ascii="FreeMono" w:hAnsi="FreeMono" w:eastAsia="FreeMono" w:cs="FreeMono"/>
+          <w:b w:val="0"/>
+          <w:bCs w:val="0"/>
+          <w:color w:val="000000"/>
+          <w:sz w:val="18"/>
+          <w:szCs w:val="18"/>
+          <w:highlight w:val="none"/>
+        </w:rPr>
+        <w:t xml:space="preserve">    exit(0);</w:t>
+      </w:r>
+      <w:r>
+        <w:rPr>
+          <w:rFonts w:ascii="FreeMono" w:hAnsi="FreeMono" w:eastAsia="FreeMono" w:cs="FreeMono"/>
+          <w:b w:val="0"/>
+          <w:bCs w:val="0"/>
+          <w:sz w:val="12"/>
+          <w:szCs w:val="12"/>
+        </w:rPr>
+      </w:r>
+    </w:p>
+    <w:p>
+      <w:pPr>
+        <w:pStyle w:val="970"/>
+        <w:pBdr/>
+        <w:spacing/>
+        <w:ind w:firstLine="720"/>
+        <w:rPr>
+          <w:rFonts w:ascii="FreeMono" w:hAnsi="FreeMono" w:cs="FreeMono"/>
+          <w:b w:val="0"/>
+          <w:bCs w:val="0"/>
+          <w:sz w:val="18"/>
+          <w:szCs w:val="18"/>
+        </w:rPr>
+      </w:pPr>
+      <w:r>
+        <w:rPr>
+          <w:rFonts w:ascii="FreeMono" w:hAnsi="FreeMono" w:eastAsia="FreeMono" w:cs="FreeMono"/>
+          <w:b w:val="0"/>
+          <w:bCs w:val="0"/>
+          <w:color w:val="000000"/>
+          <w:sz w:val="18"/>
+          <w:szCs w:val="18"/>
+          <w:highlight w:val="none"/>
+        </w:rPr>
+        <w:t xml:space="preserve">  }</w:t>
+      </w:r>
+      <w:r>
+        <w:rPr>
+          <w:rFonts w:ascii="FreeMono" w:hAnsi="FreeMono" w:eastAsia="FreeMono" w:cs="FreeMono"/>
+          <w:b w:val="0"/>
+          <w:bCs w:val="0"/>
+          <w:sz w:val="12"/>
+          <w:szCs w:val="12"/>
+        </w:rPr>
+      </w:r>
+    </w:p>
+    <w:p>
+      <w:pPr>
+        <w:pStyle w:val="970"/>
+        <w:pBdr/>
+        <w:spacing/>
+        <w:ind w:firstLine="720"/>
+        <w:rPr>
+          <w:rFonts w:ascii="FreeMono" w:hAnsi="FreeMono" w:cs="FreeMono"/>
+          <w:b w:val="0"/>
+          <w:bCs w:val="0"/>
+          <w:sz w:val="18"/>
+          <w:szCs w:val="18"/>
+        </w:rPr>
+      </w:pPr>
+      <w:r>
+        <w:rPr>
+          <w:rFonts w:ascii="FreeMono" w:hAnsi="FreeMono" w:eastAsia="FreeMono" w:cs="FreeMono"/>
+          <w:b w:val="0"/>
+          <w:bCs w:val="0"/>
+          <w:color w:val="000000"/>
+          <w:sz w:val="18"/>
+          <w:szCs w:val="18"/>
+          <w:highlight w:val="none"/>
+        </w:rPr>
+      </w:r>
+      <w:r>
+        <w:rPr>
+          <w:rFonts w:ascii="FreeMono" w:hAnsi="FreeMono" w:eastAsia="FreeMono" w:cs="FreeMono"/>
+          <w:b w:val="0"/>
+          <w:bCs w:val="0"/>
+          <w:sz w:val="12"/>
+          <w:szCs w:val="12"/>
+        </w:rPr>
+      </w:r>
+    </w:p>
+    <w:p>
+      <w:pPr>
+        <w:pStyle w:val="970"/>
+        <w:pBdr/>
+        <w:spacing/>
+        <w:ind w:firstLine="720"/>
+        <w:rPr>
+          <w:rFonts w:ascii="FreeMono" w:hAnsi="FreeMono" w:cs="FreeMono"/>
+          <w:b w:val="0"/>
+          <w:bCs w:val="0"/>
+          <w:sz w:val="18"/>
+          <w:szCs w:val="18"/>
+        </w:rPr>
+      </w:pPr>
+      <w:r>
+        <w:rPr>
+          <w:rFonts w:ascii="FreeMono" w:hAnsi="FreeMono" w:eastAsia="FreeMono" w:cs="FreeMono"/>
+          <w:b w:val="0"/>
+          <w:bCs w:val="0"/>
+          <w:color w:val="000000"/>
+          <w:sz w:val="18"/>
+          <w:szCs w:val="18"/>
+          <w:highlight w:val="none"/>
+        </w:rPr>
+        <w:t xml:space="preserve">  // открываем входной файл на чтение</w:t>
+      </w:r>
+      <w:r>
+        <w:rPr>
+          <w:rFonts w:ascii="FreeMono" w:hAnsi="FreeMono" w:eastAsia="FreeMono" w:cs="FreeMono"/>
+          <w:b w:val="0"/>
+          <w:bCs w:val="0"/>
+          <w:sz w:val="12"/>
+          <w:szCs w:val="12"/>
+        </w:rPr>
+      </w:r>
+    </w:p>
+    <w:p>
+      <w:pPr>
+        <w:pStyle w:val="970"/>
+        <w:pBdr/>
+        <w:spacing/>
+        <w:ind w:firstLine="720"/>
+        <w:rPr>
+          <w:rFonts w:ascii="FreeMono" w:hAnsi="FreeMono" w:cs="FreeMono"/>
+          <w:b w:val="0"/>
+          <w:bCs w:val="0"/>
+          <w:sz w:val="18"/>
+          <w:szCs w:val="18"/>
+        </w:rPr>
+      </w:pPr>
+      <w:r>
+        <w:rPr>
+          <w:rFonts w:ascii="FreeMono" w:hAnsi="FreeMono" w:eastAsia="FreeMono" w:cs="FreeMono"/>
+          <w:b w:val="0"/>
+          <w:bCs w:val="0"/>
+          <w:color w:val="000000"/>
+          <w:sz w:val="18"/>
+          <w:szCs w:val="18"/>
+          <w:highlight w:val="none"/>
+        </w:rPr>
+        <w:t xml:space="preserve">  FILE *f_in = fopen(argv[1], "rt");</w:t>
+      </w:r>
+      <w:r>
+        <w:rPr>
+          <w:rFonts w:ascii="FreeMono" w:hAnsi="FreeMono" w:eastAsia="FreeMono" w:cs="FreeMono"/>
+          <w:b w:val="0"/>
+          <w:bCs w:val="0"/>
+          <w:sz w:val="12"/>
+          <w:szCs w:val="12"/>
+        </w:rPr>
+      </w:r>
+    </w:p>
+    <w:p>
+      <w:pPr>
+        <w:pStyle w:val="970"/>
+        <w:pBdr/>
+        <w:spacing/>
+        <w:ind w:firstLine="720"/>
+        <w:rPr>
+          <w:rFonts w:ascii="FreeMono" w:hAnsi="FreeMono" w:cs="FreeMono"/>
+          <w:b w:val="0"/>
+          <w:bCs w:val="0"/>
+          <w:sz w:val="18"/>
+          <w:szCs w:val="18"/>
+        </w:rPr>
+      </w:pPr>
+      <w:r>
+        <w:rPr>
+          <w:rFonts w:ascii="FreeMono" w:hAnsi="FreeMono" w:eastAsia="FreeMono" w:cs="FreeMono"/>
+          <w:b w:val="0"/>
+          <w:bCs w:val="0"/>
+          <w:color w:val="000000"/>
+          <w:sz w:val="18"/>
+          <w:szCs w:val="18"/>
+          <w:highlight w:val="none"/>
+        </w:rPr>
+      </w:r>
+      <w:r>
+        <w:rPr>
+          <w:rFonts w:ascii="FreeMono" w:hAnsi="FreeMono" w:eastAsia="FreeMono" w:cs="FreeMono"/>
+          <w:b w:val="0"/>
+          <w:bCs w:val="0"/>
+          <w:sz w:val="12"/>
+          <w:szCs w:val="12"/>
+        </w:rPr>
+      </w:r>
+    </w:p>
+    <w:p>
+      <w:pPr>
+        <w:pStyle w:val="970"/>
+        <w:pBdr/>
+        <w:spacing/>
+        <w:ind w:firstLine="720"/>
+        <w:rPr>
+          <w:rFonts w:ascii="FreeMono" w:hAnsi="FreeMono" w:cs="FreeMono"/>
+          <w:b w:val="0"/>
+          <w:bCs w:val="0"/>
+          <w:sz w:val="18"/>
+          <w:szCs w:val="18"/>
+        </w:rPr>
+      </w:pPr>
+      <w:r>
+        <w:rPr>
+          <w:rFonts w:ascii="FreeMono" w:hAnsi="FreeMono" w:eastAsia="FreeMono" w:cs="FreeMono"/>
+          <w:b w:val="0"/>
+          <w:bCs w:val="0"/>
+          <w:color w:val="000000"/>
+          <w:sz w:val="18"/>
+          <w:szCs w:val="18"/>
+          <w:highlight w:val="none"/>
+        </w:rPr>
+        <w:t xml:space="preserve">  // проверяем, что файл успешно открылся</w:t>
+      </w:r>
+      <w:r>
+        <w:rPr>
+          <w:rFonts w:ascii="FreeMono" w:hAnsi="FreeMono" w:eastAsia="FreeMono" w:cs="FreeMono"/>
+          <w:b w:val="0"/>
+          <w:bCs w:val="0"/>
+          <w:sz w:val="12"/>
+          <w:szCs w:val="12"/>
+        </w:rPr>
+      </w:r>
+    </w:p>
+    <w:p>
+      <w:pPr>
+        <w:pStyle w:val="970"/>
+        <w:pBdr/>
+        <w:spacing/>
+        <w:ind w:firstLine="720"/>
+        <w:rPr>
+          <w:rFonts w:ascii="FreeMono" w:hAnsi="FreeMono" w:cs="FreeMono"/>
+          <w:b w:val="0"/>
+          <w:bCs w:val="0"/>
+          <w:sz w:val="18"/>
+          <w:szCs w:val="18"/>
+        </w:rPr>
+      </w:pPr>
+      <w:r>
+        <w:rPr>
+          <w:rFonts w:ascii="FreeMono" w:hAnsi="FreeMono" w:eastAsia="FreeMono" w:cs="FreeMono"/>
+          <w:b w:val="0"/>
+          <w:bCs w:val="0"/>
+          <w:color w:val="000000"/>
+          <w:sz w:val="18"/>
+          <w:szCs w:val="18"/>
+          <w:highlight w:val="none"/>
+        </w:rPr>
+        <w:t xml:space="preserve">  if (f_in == NULL) {</w:t>
+      </w:r>
+      <w:r>
+        <w:rPr>
+          <w:rFonts w:ascii="FreeMono" w:hAnsi="FreeMono" w:eastAsia="FreeMono" w:cs="FreeMono"/>
+          <w:b w:val="0"/>
+          <w:bCs w:val="0"/>
+          <w:sz w:val="12"/>
+          <w:szCs w:val="12"/>
+        </w:rPr>
+      </w:r>
+    </w:p>
+    <w:p>
+      <w:pPr>
+        <w:pStyle w:val="970"/>
+        <w:pBdr/>
+        <w:spacing/>
+        <w:ind w:firstLine="720"/>
+        <w:rPr>
+          <w:rFonts w:ascii="FreeMono" w:hAnsi="FreeMono" w:cs="FreeMono"/>
+          <w:b w:val="0"/>
+          <w:bCs w:val="0"/>
+          <w:sz w:val="18"/>
+          <w:szCs w:val="18"/>
+        </w:rPr>
+      </w:pPr>
+      <w:r>
+        <w:rPr>
+          <w:rFonts w:ascii="FreeMono" w:hAnsi="FreeMono" w:eastAsia="FreeMono" w:cs="FreeMono"/>
+          <w:b w:val="0"/>
+          <w:bCs w:val="0"/>
+          <w:color w:val="000000"/>
+          <w:sz w:val="18"/>
+          <w:szCs w:val="18"/>
+          <w:highlight w:val="none"/>
+        </w:rPr>
+        <w:t xml:space="preserve">    printf("Ошибка: Не удалось открыть файл \"%s\" на чтение\n", argv[1]);</w:t>
+      </w:r>
+      <w:r>
+        <w:rPr>
+          <w:rFonts w:ascii="FreeMono" w:hAnsi="FreeMono" w:eastAsia="FreeMono" w:cs="FreeMono"/>
+          <w:b w:val="0"/>
+          <w:bCs w:val="0"/>
+          <w:sz w:val="12"/>
+          <w:szCs w:val="12"/>
+        </w:rPr>
+      </w:r>
+    </w:p>
+    <w:p>
+      <w:pPr>
+        <w:pStyle w:val="970"/>
+        <w:pBdr/>
+        <w:spacing/>
+        <w:ind w:firstLine="720"/>
+        <w:rPr>
+          <w:rFonts w:ascii="FreeMono" w:hAnsi="FreeMono" w:cs="FreeMono"/>
+          <w:b w:val="0"/>
+          <w:bCs w:val="0"/>
+          <w:sz w:val="18"/>
+          <w:szCs w:val="18"/>
+        </w:rPr>
+      </w:pPr>
+      <w:r>
+        <w:rPr>
+          <w:rFonts w:ascii="FreeMono" w:hAnsi="FreeMono" w:eastAsia="FreeMono" w:cs="FreeMono"/>
+          <w:b w:val="0"/>
+          <w:bCs w:val="0"/>
+          <w:color w:val="000000"/>
+          <w:sz w:val="18"/>
+          <w:szCs w:val="18"/>
+          <w:highlight w:val="none"/>
+        </w:rPr>
+        <w:t xml:space="preserve">    exit(1);</w:t>
+      </w:r>
+      <w:r>
+        <w:rPr>
+          <w:rFonts w:ascii="FreeMono" w:hAnsi="FreeMono" w:eastAsia="FreeMono" w:cs="FreeMono"/>
+          <w:b w:val="0"/>
+          <w:bCs w:val="0"/>
+          <w:sz w:val="12"/>
+          <w:szCs w:val="12"/>
+        </w:rPr>
+      </w:r>
+    </w:p>
+    <w:p>
+      <w:pPr>
+        <w:pStyle w:val="970"/>
+        <w:pBdr/>
+        <w:spacing/>
+        <w:ind w:firstLine="720"/>
+        <w:rPr>
+          <w:rFonts w:ascii="FreeMono" w:hAnsi="FreeMono" w:cs="FreeMono"/>
+          <w:b w:val="0"/>
+          <w:bCs w:val="0"/>
+          <w:sz w:val="18"/>
+          <w:szCs w:val="18"/>
+        </w:rPr>
+      </w:pPr>
+      <w:r>
+        <w:rPr>
+          <w:rFonts w:ascii="FreeMono" w:hAnsi="FreeMono" w:eastAsia="FreeMono" w:cs="FreeMono"/>
+          <w:b w:val="0"/>
+          <w:bCs w:val="0"/>
+          <w:color w:val="000000"/>
+          <w:sz w:val="18"/>
+          <w:szCs w:val="18"/>
+          <w:highlight w:val="none"/>
+        </w:rPr>
+        <w:t xml:space="preserve">  }</w:t>
+      </w:r>
+      <w:r>
+        <w:rPr>
+          <w:rFonts w:ascii="FreeMono" w:hAnsi="FreeMono" w:eastAsia="FreeMono" w:cs="FreeMono"/>
+          <w:b w:val="0"/>
+          <w:bCs w:val="0"/>
+          <w:sz w:val="12"/>
+          <w:szCs w:val="12"/>
+        </w:rPr>
+      </w:r>
+    </w:p>
+    <w:p>
+      <w:pPr>
+        <w:pStyle w:val="970"/>
+        <w:pBdr/>
+        <w:spacing/>
+        <w:ind w:firstLine="720"/>
+        <w:rPr>
+          <w:rFonts w:ascii="FreeMono" w:hAnsi="FreeMono" w:cs="FreeMono"/>
+          <w:b w:val="0"/>
+          <w:bCs w:val="0"/>
+          <w:sz w:val="18"/>
+          <w:szCs w:val="18"/>
+        </w:rPr>
+      </w:pPr>
+      <w:r>
+        <w:rPr>
+          <w:rFonts w:ascii="FreeMono" w:hAnsi="FreeMono" w:eastAsia="FreeMono" w:cs="FreeMono"/>
+          <w:b w:val="0"/>
+          <w:bCs w:val="0"/>
+          <w:color w:val="000000"/>
+          <w:sz w:val="18"/>
+          <w:szCs w:val="18"/>
+          <w:highlight w:val="none"/>
+        </w:rPr>
+      </w:r>
+      <w:r>
+        <w:rPr>
+          <w:rFonts w:ascii="FreeMono" w:hAnsi="FreeMono" w:eastAsia="FreeMono" w:cs="FreeMono"/>
+          <w:b w:val="0"/>
+          <w:bCs w:val="0"/>
+          <w:sz w:val="12"/>
+          <w:szCs w:val="12"/>
+        </w:rPr>
+      </w:r>
+    </w:p>
+    <w:p>
+      <w:pPr>
+        <w:pStyle w:val="970"/>
+        <w:pBdr/>
+        <w:spacing/>
+        <w:ind w:firstLine="720"/>
+        <w:rPr>
+          <w:rFonts w:ascii="FreeMono" w:hAnsi="FreeMono" w:cs="FreeMono"/>
+          <w:b w:val="0"/>
+          <w:bCs w:val="0"/>
+          <w:sz w:val="18"/>
+          <w:szCs w:val="18"/>
+        </w:rPr>
+      </w:pPr>
+      <w:r>
+        <w:rPr>
+          <w:rFonts w:ascii="FreeMono" w:hAnsi="FreeMono" w:eastAsia="FreeMono" w:cs="FreeMono"/>
+          <w:b w:val="0"/>
+          <w:bCs w:val="0"/>
+          <w:color w:val="000000"/>
+          <w:sz w:val="18"/>
+          <w:szCs w:val="18"/>
+          <w:highlight w:val="none"/>
+        </w:rPr>
+        <w:t xml:space="preserve">  // собираем имя выходного файла</w:t>
+      </w:r>
+      <w:r>
+        <w:rPr>
+          <w:rFonts w:ascii="FreeMono" w:hAnsi="FreeMono" w:eastAsia="FreeMono" w:cs="FreeMono"/>
+          <w:b w:val="0"/>
+          <w:bCs w:val="0"/>
+          <w:sz w:val="12"/>
+          <w:szCs w:val="12"/>
+        </w:rPr>
+      </w:r>
+    </w:p>
+    <w:p>
+      <w:pPr>
+        <w:pStyle w:val="970"/>
+        <w:pBdr/>
+        <w:spacing/>
+        <w:ind w:firstLine="720"/>
+        <w:rPr>
+          <w:rFonts w:ascii="FreeMono" w:hAnsi="FreeMono" w:cs="FreeMono"/>
+          <w:b w:val="0"/>
+          <w:bCs w:val="0"/>
+          <w:sz w:val="18"/>
+          <w:szCs w:val="18"/>
+        </w:rPr>
+      </w:pPr>
+      <w:r>
+        <w:rPr>
+          <w:rFonts w:ascii="FreeMono" w:hAnsi="FreeMono" w:eastAsia="FreeMono" w:cs="FreeMono"/>
+          <w:b w:val="0"/>
+          <w:bCs w:val="0"/>
+          <w:color w:val="000000"/>
+          <w:sz w:val="18"/>
+          <w:szCs w:val="18"/>
+          <w:highlight w:val="none"/>
+        </w:rPr>
+        <w:t xml:space="preserve">  // "input.txt" + ".out" -&gt; "input.txt.out"</w:t>
+      </w:r>
+      <w:r>
+        <w:rPr>
+          <w:rFonts w:ascii="FreeMono" w:hAnsi="FreeMono" w:eastAsia="FreeMono" w:cs="FreeMono"/>
+          <w:b w:val="0"/>
+          <w:bCs w:val="0"/>
+          <w:sz w:val="12"/>
+          <w:szCs w:val="12"/>
+        </w:rPr>
+      </w:r>
+    </w:p>
+    <w:p>
+      <w:pPr>
+        <w:pStyle w:val="970"/>
+        <w:pBdr/>
+        <w:spacing/>
+        <w:ind w:firstLine="720"/>
+        <w:rPr>
+          <w:rFonts w:ascii="FreeMono" w:hAnsi="FreeMono" w:cs="FreeMono"/>
+          <w:b w:val="0"/>
+          <w:bCs w:val="0"/>
+          <w:sz w:val="18"/>
+          <w:szCs w:val="18"/>
+        </w:rPr>
+      </w:pPr>
+      <w:r>
+        <w:rPr>
+          <w:rFonts w:ascii="FreeMono" w:hAnsi="FreeMono" w:eastAsia="FreeMono" w:cs="FreeMono"/>
+          <w:b w:val="0"/>
+          <w:bCs w:val="0"/>
+          <w:color w:val="000000"/>
+          <w:sz w:val="18"/>
+          <w:szCs w:val="18"/>
+          <w:highlight w:val="none"/>
+        </w:rPr>
+        <w:t xml:space="preserve">  char f_out_name[strlen(argv[1]) + 5];</w:t>
+      </w:r>
+      <w:r>
+        <w:rPr>
+          <w:rFonts w:ascii="FreeMono" w:hAnsi="FreeMono" w:eastAsia="FreeMono" w:cs="FreeMono"/>
+          <w:b w:val="0"/>
+          <w:bCs w:val="0"/>
+          <w:sz w:val="12"/>
+          <w:szCs w:val="12"/>
+        </w:rPr>
+      </w:r>
+    </w:p>
+    <w:p>
+      <w:pPr>
+        <w:pStyle w:val="970"/>
+        <w:pBdr/>
+        <w:spacing/>
+        <w:ind w:firstLine="720"/>
+        <w:rPr>
+          <w:rFonts w:ascii="FreeMono" w:hAnsi="FreeMono" w:cs="FreeMono"/>
+          <w:b w:val="0"/>
+          <w:bCs w:val="0"/>
+          <w:sz w:val="18"/>
+          <w:szCs w:val="18"/>
+        </w:rPr>
+      </w:pPr>
+      <w:r>
+        <w:rPr>
+          <w:rFonts w:ascii="FreeMono" w:hAnsi="FreeMono" w:eastAsia="FreeMono" w:cs="FreeMono"/>
+          <w:b w:val="0"/>
+          <w:bCs w:val="0"/>
+          <w:color w:val="000000"/>
+          <w:sz w:val="18"/>
+          <w:szCs w:val="18"/>
+          <w:highlight w:val="none"/>
+        </w:rPr>
+        <w:t xml:space="preserve">  strcpy(f_out_name, argv[1]);</w:t>
+      </w:r>
+      <w:r>
+        <w:rPr>
+          <w:rFonts w:ascii="FreeMono" w:hAnsi="FreeMono" w:eastAsia="FreeMono" w:cs="FreeMono"/>
+          <w:b w:val="0"/>
+          <w:bCs w:val="0"/>
+          <w:sz w:val="12"/>
+          <w:szCs w:val="12"/>
+        </w:rPr>
+      </w:r>
+    </w:p>
+    <w:p>
+      <w:pPr>
+        <w:pStyle w:val="970"/>
+        <w:pBdr/>
+        <w:spacing/>
+        <w:ind w:firstLine="720"/>
+        <w:rPr>
+          <w:rFonts w:ascii="FreeMono" w:hAnsi="FreeMono" w:cs="FreeMono"/>
+          <w:b w:val="0"/>
+          <w:bCs w:val="0"/>
+          <w:sz w:val="18"/>
+          <w:szCs w:val="18"/>
+        </w:rPr>
+      </w:pPr>
+      <w:r>
+        <w:rPr>
+          <w:rFonts w:ascii="FreeMono" w:hAnsi="FreeMono" w:eastAsia="FreeMono" w:cs="FreeMono"/>
+          <w:b w:val="0"/>
+          <w:bCs w:val="0"/>
+          <w:color w:val="000000"/>
+          <w:sz w:val="18"/>
+          <w:szCs w:val="18"/>
+          <w:highlight w:val="none"/>
+        </w:rPr>
+        <w:t xml:space="preserve">  strcat(f_out_name, ".out");</w:t>
+      </w:r>
+      <w:r>
+        <w:rPr>
+          <w:rFonts w:ascii="FreeMono" w:hAnsi="FreeMono" w:eastAsia="FreeMono" w:cs="FreeMono"/>
+          <w:b w:val="0"/>
+          <w:bCs w:val="0"/>
+          <w:sz w:val="12"/>
+          <w:szCs w:val="12"/>
+        </w:rPr>
+      </w:r>
+    </w:p>
+    <w:p>
+      <w:pPr>
+        <w:pStyle w:val="970"/>
+        <w:pBdr/>
+        <w:spacing/>
+        <w:ind w:firstLine="720"/>
+        <w:rPr>
+          <w:rFonts w:ascii="FreeMono" w:hAnsi="FreeMono" w:cs="FreeMono"/>
+          <w:b w:val="0"/>
+          <w:bCs w:val="0"/>
+          <w:sz w:val="18"/>
+          <w:szCs w:val="18"/>
+        </w:rPr>
+      </w:pPr>
+      <w:r>
+        <w:rPr>
+          <w:rFonts w:ascii="FreeMono" w:hAnsi="FreeMono" w:eastAsia="FreeMono" w:cs="FreeMono"/>
+          <w:b w:val="0"/>
+          <w:bCs w:val="0"/>
+          <w:color w:val="000000"/>
+          <w:sz w:val="18"/>
+          <w:szCs w:val="18"/>
+          <w:highlight w:val="none"/>
+        </w:rPr>
+      </w:r>
+      <w:r>
+        <w:rPr>
+          <w:rFonts w:ascii="FreeMono" w:hAnsi="FreeMono" w:eastAsia="FreeMono" w:cs="FreeMono"/>
+          <w:b w:val="0"/>
+          <w:bCs w:val="0"/>
+          <w:sz w:val="12"/>
+          <w:szCs w:val="12"/>
+        </w:rPr>
+      </w:r>
+    </w:p>
+    <w:p>
+      <w:pPr>
+        <w:pStyle w:val="970"/>
+        <w:pBdr/>
+        <w:spacing/>
+        <w:ind w:firstLine="720"/>
+        <w:rPr>
+          <w:rFonts w:ascii="FreeMono" w:hAnsi="FreeMono" w:cs="FreeMono"/>
+          <w:b w:val="0"/>
+          <w:bCs w:val="0"/>
+          <w:sz w:val="18"/>
+          <w:szCs w:val="18"/>
+        </w:rPr>
+      </w:pPr>
+      <w:r>
+        <w:rPr>
+          <w:rFonts w:ascii="FreeMono" w:hAnsi="FreeMono" w:eastAsia="FreeMono" w:cs="FreeMono"/>
+          <w:b w:val="0"/>
+          <w:bCs w:val="0"/>
+          <w:color w:val="000000"/>
+          <w:sz w:val="18"/>
+          <w:szCs w:val="18"/>
+          <w:highlight w:val="none"/>
+        </w:rPr>
+        <w:t xml:space="preserve">  // открываем выходной файл на запись</w:t>
+      </w:r>
+      <w:r>
+        <w:rPr>
+          <w:rFonts w:ascii="FreeMono" w:hAnsi="FreeMono" w:eastAsia="FreeMono" w:cs="FreeMono"/>
+          <w:b w:val="0"/>
+          <w:bCs w:val="0"/>
+          <w:sz w:val="12"/>
+          <w:szCs w:val="12"/>
+        </w:rPr>
+      </w:r>
+    </w:p>
+    <w:p>
+      <w:pPr>
+        <w:pStyle w:val="970"/>
+        <w:pBdr/>
+        <w:spacing/>
+        <w:ind w:firstLine="720"/>
+        <w:rPr>
+          <w:rFonts w:ascii="FreeMono" w:hAnsi="FreeMono" w:cs="FreeMono"/>
+          <w:b w:val="0"/>
+          <w:bCs w:val="0"/>
+          <w:sz w:val="18"/>
+          <w:szCs w:val="18"/>
+        </w:rPr>
+      </w:pPr>
+      <w:r>
+        <w:rPr>
+          <w:rFonts w:ascii="FreeMono" w:hAnsi="FreeMono" w:eastAsia="FreeMono" w:cs="FreeMono"/>
+          <w:b w:val="0"/>
+          <w:bCs w:val="0"/>
+          <w:color w:val="000000"/>
+          <w:sz w:val="18"/>
+          <w:szCs w:val="18"/>
+          <w:highlight w:val="none"/>
+        </w:rPr>
+        <w:t xml:space="preserve">  FILE *f_out = fopen(f_out_name, "wt");</w:t>
+      </w:r>
+      <w:r>
+        <w:rPr>
+          <w:rFonts w:ascii="FreeMono" w:hAnsi="FreeMono" w:eastAsia="FreeMono" w:cs="FreeMono"/>
+          <w:b w:val="0"/>
+          <w:bCs w:val="0"/>
+          <w:sz w:val="12"/>
+          <w:szCs w:val="12"/>
+        </w:rPr>
+      </w:r>
+    </w:p>
+    <w:p>
+      <w:pPr>
+        <w:pStyle w:val="970"/>
+        <w:pBdr/>
+        <w:spacing/>
+        <w:ind w:firstLine="720"/>
+        <w:rPr>
+          <w:rFonts w:ascii="FreeMono" w:hAnsi="FreeMono" w:cs="FreeMono"/>
+          <w:b w:val="0"/>
+          <w:bCs w:val="0"/>
+          <w:sz w:val="18"/>
+          <w:szCs w:val="18"/>
+        </w:rPr>
+      </w:pPr>
+      <w:r>
+        <w:rPr>
+          <w:rFonts w:ascii="FreeMono" w:hAnsi="FreeMono" w:eastAsia="FreeMono" w:cs="FreeMono"/>
+          <w:b w:val="0"/>
+          <w:bCs w:val="0"/>
+          <w:color w:val="000000"/>
+          <w:sz w:val="18"/>
+          <w:szCs w:val="18"/>
+          <w:highlight w:val="none"/>
+        </w:rPr>
+      </w:r>
+      <w:r>
+        <w:rPr>
+          <w:rFonts w:ascii="FreeMono" w:hAnsi="FreeMono" w:eastAsia="FreeMono" w:cs="FreeMono"/>
+          <w:b w:val="0"/>
+          <w:bCs w:val="0"/>
+          <w:sz w:val="12"/>
+          <w:szCs w:val="12"/>
+        </w:rPr>
+      </w:r>
+    </w:p>
+    <w:p>
+      <w:pPr>
+        <w:pStyle w:val="970"/>
+        <w:pBdr/>
+        <w:spacing/>
+        <w:ind w:firstLine="720"/>
+        <w:rPr>
+          <w:rFonts w:ascii="FreeMono" w:hAnsi="FreeMono" w:cs="FreeMono"/>
+          <w:b w:val="0"/>
+          <w:bCs w:val="0"/>
+          <w:sz w:val="18"/>
+          <w:szCs w:val="18"/>
+        </w:rPr>
+      </w:pPr>
+      <w:r>
+        <w:rPr>
+          <w:rFonts w:ascii="FreeMono" w:hAnsi="FreeMono" w:eastAsia="FreeMono" w:cs="FreeMono"/>
+          <w:b w:val="0"/>
+          <w:bCs w:val="0"/>
+          <w:color w:val="000000"/>
+          <w:sz w:val="18"/>
+          <w:szCs w:val="18"/>
+          <w:highlight w:val="none"/>
+        </w:rPr>
+        <w:t xml:space="preserve">  // проверяем, что файл успешно открылся</w:t>
+      </w:r>
+      <w:r>
+        <w:rPr>
+          <w:rFonts w:ascii="FreeMono" w:hAnsi="FreeMono" w:eastAsia="FreeMono" w:cs="FreeMono"/>
+          <w:b w:val="0"/>
+          <w:bCs w:val="0"/>
+          <w:sz w:val="12"/>
+          <w:szCs w:val="12"/>
+        </w:rPr>
+      </w:r>
+    </w:p>
+    <w:p>
+      <w:pPr>
+        <w:pStyle w:val="970"/>
+        <w:pBdr/>
+        <w:spacing/>
+        <w:ind w:firstLine="720"/>
+        <w:rPr>
+          <w:rFonts w:ascii="FreeMono" w:hAnsi="FreeMono" w:cs="FreeMono"/>
+          <w:b w:val="0"/>
+          <w:bCs w:val="0"/>
+          <w:sz w:val="18"/>
+          <w:szCs w:val="18"/>
+        </w:rPr>
+      </w:pPr>
+      <w:r>
+        <w:rPr>
+          <w:rFonts w:ascii="FreeMono" w:hAnsi="FreeMono" w:eastAsia="FreeMono" w:cs="FreeMono"/>
+          <w:b w:val="0"/>
+          <w:bCs w:val="0"/>
+          <w:color w:val="000000"/>
+          <w:sz w:val="18"/>
+          <w:szCs w:val="18"/>
+          <w:highlight w:val="none"/>
+        </w:rPr>
+        <w:t xml:space="preserve">  if (f_out == NULL) {</w:t>
+      </w:r>
+      <w:r>
+        <w:rPr>
+          <w:rFonts w:ascii="FreeMono" w:hAnsi="FreeMono" w:eastAsia="FreeMono" w:cs="FreeMono"/>
+          <w:b w:val="0"/>
+          <w:bCs w:val="0"/>
+          <w:sz w:val="12"/>
+          <w:szCs w:val="12"/>
+        </w:rPr>
+      </w:r>
+    </w:p>
+    <w:p>
+      <w:pPr>
+        <w:pStyle w:val="970"/>
+        <w:pBdr/>
+        <w:spacing/>
+        <w:ind w:firstLine="720"/>
+        <w:rPr>
+          <w:rFonts w:ascii="FreeMono" w:hAnsi="FreeMono" w:cs="FreeMono"/>
+          <w:b w:val="0"/>
+          <w:bCs w:val="0"/>
+          <w:sz w:val="18"/>
+          <w:szCs w:val="18"/>
+        </w:rPr>
+      </w:pPr>
+      <w:r>
+        <w:rPr>
+          <w:rFonts w:ascii="FreeMono" w:hAnsi="FreeMono" w:eastAsia="FreeMono" w:cs="FreeMono"/>
+          <w:b w:val="0"/>
+          <w:bCs w:val="0"/>
+          <w:color w:val="000000"/>
+          <w:sz w:val="18"/>
+          <w:szCs w:val="18"/>
+          <w:highlight w:val="none"/>
+        </w:rPr>
+        <w:t xml:space="preserve">    printf("Ошибка: Не удалось открыть файл \"%s\" на запись\n", f_out_name);</w:t>
+      </w:r>
+      <w:r>
+        <w:rPr>
+          <w:rFonts w:ascii="FreeMono" w:hAnsi="FreeMono" w:eastAsia="FreeMono" w:cs="FreeMono"/>
+          <w:b w:val="0"/>
+          <w:bCs w:val="0"/>
+          <w:sz w:val="12"/>
+          <w:szCs w:val="12"/>
+        </w:rPr>
+      </w:r>
+    </w:p>
+    <w:p>
+      <w:pPr>
+        <w:pStyle w:val="970"/>
+        <w:pBdr/>
+        <w:spacing/>
+        <w:ind w:firstLine="720"/>
+        <w:rPr>
+          <w:rFonts w:ascii="FreeMono" w:hAnsi="FreeMono" w:cs="FreeMono"/>
+          <w:b w:val="0"/>
+          <w:bCs w:val="0"/>
+          <w:sz w:val="18"/>
+          <w:szCs w:val="18"/>
+        </w:rPr>
+      </w:pPr>
+      <w:r>
+        <w:rPr>
+          <w:rFonts w:ascii="FreeMono" w:hAnsi="FreeMono" w:eastAsia="FreeMono" w:cs="FreeMono"/>
+          <w:b w:val="0"/>
+          <w:bCs w:val="0"/>
+          <w:color w:val="000000"/>
+          <w:sz w:val="18"/>
+          <w:szCs w:val="18"/>
+          <w:highlight w:val="none"/>
+        </w:rPr>
+        <w:t xml:space="preserve">    exit(1);</w:t>
+      </w:r>
+      <w:r>
+        <w:rPr>
+          <w:rFonts w:ascii="FreeMono" w:hAnsi="FreeMono" w:eastAsia="FreeMono" w:cs="FreeMono"/>
+          <w:b w:val="0"/>
+          <w:bCs w:val="0"/>
+          <w:sz w:val="12"/>
+          <w:szCs w:val="12"/>
+        </w:rPr>
+      </w:r>
+    </w:p>
+    <w:p>
+      <w:pPr>
+        <w:pStyle w:val="970"/>
+        <w:pBdr/>
+        <w:spacing/>
+        <w:ind w:firstLine="720"/>
+        <w:rPr>
+          <w:rFonts w:ascii="FreeMono" w:hAnsi="FreeMono" w:cs="FreeMono"/>
+          <w:b w:val="0"/>
+          <w:bCs w:val="0"/>
+          <w:sz w:val="18"/>
+          <w:szCs w:val="18"/>
+        </w:rPr>
+      </w:pPr>
+      <w:r>
+        <w:rPr>
+          <w:rFonts w:ascii="FreeMono" w:hAnsi="FreeMono" w:eastAsia="FreeMono" w:cs="FreeMono"/>
+          <w:b w:val="0"/>
+          <w:bCs w:val="0"/>
+          <w:color w:val="000000"/>
+          <w:sz w:val="18"/>
+          <w:szCs w:val="18"/>
+          <w:highlight w:val="none"/>
+        </w:rPr>
+        <w:t xml:space="preserve">  }</w:t>
+      </w:r>
+      <w:r>
+        <w:rPr>
+          <w:rFonts w:ascii="FreeMono" w:hAnsi="FreeMono" w:eastAsia="FreeMono" w:cs="FreeMono"/>
+          <w:b w:val="0"/>
+          <w:bCs w:val="0"/>
+          <w:sz w:val="12"/>
+          <w:szCs w:val="12"/>
+        </w:rPr>
+      </w:r>
+    </w:p>
+    <w:p>
+      <w:pPr>
+        <w:pStyle w:val="970"/>
+        <w:pBdr/>
+        <w:spacing/>
+        <w:ind w:firstLine="720"/>
+        <w:rPr>
+          <w:rFonts w:ascii="FreeMono" w:hAnsi="FreeMono" w:cs="FreeMono"/>
+          <w:b w:val="0"/>
+          <w:bCs w:val="0"/>
+          <w:sz w:val="18"/>
+          <w:szCs w:val="18"/>
+        </w:rPr>
+      </w:pPr>
+      <w:r>
+        <w:rPr>
+          <w:rFonts w:ascii="FreeMono" w:hAnsi="FreeMono" w:eastAsia="FreeMono" w:cs="FreeMono"/>
+          <w:b w:val="0"/>
+          <w:bCs w:val="0"/>
+          <w:color w:val="000000"/>
+          <w:sz w:val="18"/>
+          <w:szCs w:val="18"/>
+          <w:highlight w:val="none"/>
+        </w:rPr>
+      </w:r>
+      <w:r>
+        <w:rPr>
+          <w:rFonts w:ascii="FreeMono" w:hAnsi="FreeMono" w:eastAsia="FreeMono" w:cs="FreeMono"/>
+          <w:b w:val="0"/>
+          <w:bCs w:val="0"/>
+          <w:sz w:val="12"/>
+          <w:szCs w:val="12"/>
+        </w:rPr>
+      </w:r>
+    </w:p>
+    <w:p>
+      <w:pPr>
+        <w:pStyle w:val="970"/>
+        <w:pBdr/>
+        <w:spacing/>
+        <w:ind w:firstLine="720"/>
+        <w:rPr>
+          <w:rFonts w:ascii="FreeMono" w:hAnsi="FreeMono" w:cs="FreeMono"/>
+          <w:b w:val="0"/>
+          <w:bCs w:val="0"/>
+          <w:sz w:val="18"/>
+          <w:szCs w:val="18"/>
+        </w:rPr>
+      </w:pPr>
+      <w:r>
+        <w:rPr>
+          <w:rFonts w:ascii="FreeMono" w:hAnsi="FreeMono" w:eastAsia="FreeMono" w:cs="FreeMono"/>
+          <w:b w:val="0"/>
+          <w:bCs w:val="0"/>
+          <w:color w:val="000000"/>
+          <w:sz w:val="18"/>
+          <w:szCs w:val="18"/>
+          <w:highlight w:val="none"/>
+        </w:rPr>
+        <w:t xml:space="preserve">  // достаем из аргумента символ,</w:t>
+      </w:r>
+      <w:r>
+        <w:rPr>
+          <w:rFonts w:ascii="FreeMono" w:hAnsi="FreeMono" w:eastAsia="FreeMono" w:cs="FreeMono"/>
+          <w:b w:val="0"/>
+          <w:bCs w:val="0"/>
+          <w:sz w:val="12"/>
+          <w:szCs w:val="12"/>
+        </w:rPr>
+      </w:r>
+    </w:p>
+    <w:p>
+      <w:pPr>
+        <w:pStyle w:val="970"/>
+        <w:pBdr/>
+        <w:spacing/>
+        <w:ind w:firstLine="720"/>
+        <w:rPr>
+          <w:rFonts w:ascii="FreeMono" w:hAnsi="FreeMono" w:cs="FreeMono"/>
+          <w:b w:val="0"/>
+          <w:bCs w:val="0"/>
+          <w:sz w:val="18"/>
+          <w:szCs w:val="18"/>
+        </w:rPr>
+      </w:pPr>
+      <w:r>
+        <w:rPr>
+          <w:rFonts w:ascii="FreeMono" w:hAnsi="FreeMono" w:eastAsia="FreeMono" w:cs="FreeMono"/>
+          <w:b w:val="0"/>
+          <w:bCs w:val="0"/>
+          <w:color w:val="000000"/>
+          <w:sz w:val="18"/>
+          <w:szCs w:val="18"/>
+          <w:highlight w:val="none"/>
+        </w:rPr>
+        <w:t xml:space="preserve">  // строки, начинающиеся с которого, нужно исключить</w:t>
+      </w:r>
+      <w:r>
+        <w:rPr>
+          <w:rFonts w:ascii="FreeMono" w:hAnsi="FreeMono" w:eastAsia="FreeMono" w:cs="FreeMono"/>
+          <w:b w:val="0"/>
+          <w:bCs w:val="0"/>
+          <w:sz w:val="12"/>
+          <w:szCs w:val="12"/>
+        </w:rPr>
+      </w:r>
+    </w:p>
+    <w:p>
+      <w:pPr>
+        <w:pStyle w:val="970"/>
+        <w:pBdr/>
+        <w:spacing/>
+        <w:ind w:firstLine="720"/>
+        <w:rPr>
+          <w:rFonts w:ascii="FreeMono" w:hAnsi="FreeMono" w:cs="FreeMono"/>
+          <w:b w:val="0"/>
+          <w:bCs w:val="0"/>
+          <w:sz w:val="18"/>
+          <w:szCs w:val="18"/>
+        </w:rPr>
+      </w:pPr>
+      <w:r>
+        <w:rPr>
+          <w:rFonts w:ascii="FreeMono" w:hAnsi="FreeMono" w:eastAsia="FreeMono" w:cs="FreeMono"/>
+          <w:b w:val="0"/>
+          <w:bCs w:val="0"/>
+          <w:color w:val="000000"/>
+          <w:sz w:val="18"/>
+          <w:szCs w:val="18"/>
+          <w:highlight w:val="none"/>
+        </w:rPr>
+        <w:t xml:space="preserve">  char exclude_char = argv[2][0];</w:t>
+      </w:r>
+      <w:r>
+        <w:rPr>
+          <w:rFonts w:ascii="FreeMono" w:hAnsi="FreeMono" w:eastAsia="FreeMono" w:cs="FreeMono"/>
+          <w:b w:val="0"/>
+          <w:bCs w:val="0"/>
+          <w:sz w:val="12"/>
+          <w:szCs w:val="12"/>
+        </w:rPr>
+      </w:r>
+    </w:p>
+    <w:p>
+      <w:pPr>
+        <w:pStyle w:val="970"/>
+        <w:pBdr/>
+        <w:spacing/>
+        <w:ind w:firstLine="720"/>
+        <w:rPr>
+          <w:rFonts w:ascii="FreeMono" w:hAnsi="FreeMono" w:cs="FreeMono"/>
+          <w:b w:val="0"/>
+          <w:bCs w:val="0"/>
+          <w:sz w:val="18"/>
+          <w:szCs w:val="18"/>
+        </w:rPr>
+      </w:pPr>
+      <w:r>
+        <w:rPr>
+          <w:rFonts w:ascii="FreeMono" w:hAnsi="FreeMono" w:eastAsia="FreeMono" w:cs="FreeMono"/>
+          <w:b w:val="0"/>
+          <w:bCs w:val="0"/>
+          <w:color w:val="000000"/>
+          <w:sz w:val="18"/>
+          <w:szCs w:val="18"/>
+          <w:highlight w:val="none"/>
+        </w:rPr>
+      </w:r>
+      <w:r>
+        <w:rPr>
+          <w:rFonts w:ascii="FreeMono" w:hAnsi="FreeMono" w:eastAsia="FreeMono" w:cs="FreeMono"/>
+          <w:b w:val="0"/>
+          <w:bCs w:val="0"/>
+          <w:sz w:val="12"/>
+          <w:szCs w:val="12"/>
+        </w:rPr>
+      </w:r>
+    </w:p>
+    <w:p>
+      <w:pPr>
+        <w:pStyle w:val="970"/>
+        <w:pBdr/>
+        <w:spacing/>
+        <w:ind w:firstLine="720"/>
+        <w:rPr>
+          <w:rFonts w:ascii="FreeMono" w:hAnsi="FreeMono" w:cs="FreeMono"/>
+          <w:b w:val="0"/>
+          <w:bCs w:val="0"/>
+          <w:sz w:val="18"/>
+          <w:szCs w:val="18"/>
+        </w:rPr>
+      </w:pPr>
+      <w:r>
+        <w:rPr>
+          <w:rFonts w:ascii="FreeMono" w:hAnsi="FreeMono" w:eastAsia="FreeMono" w:cs="FreeMono"/>
+          <w:b w:val="0"/>
+          <w:bCs w:val="0"/>
+          <w:color w:val="000000"/>
+          <w:sz w:val="18"/>
+          <w:szCs w:val="18"/>
+          <w:highlight w:val="none"/>
+        </w:rPr>
+        <w:t xml:space="preserve">  // создаем строку, в которую будем считывать каждую из строк файла</w:t>
+      </w:r>
+      <w:r>
+        <w:rPr>
+          <w:rFonts w:ascii="FreeMono" w:hAnsi="FreeMono" w:eastAsia="FreeMono" w:cs="FreeMono"/>
+          <w:b w:val="0"/>
+          <w:bCs w:val="0"/>
+          <w:sz w:val="12"/>
+          <w:szCs w:val="12"/>
+        </w:rPr>
+      </w:r>
+    </w:p>
+    <w:p>
+      <w:pPr>
+        <w:pStyle w:val="970"/>
+        <w:pBdr/>
+        <w:spacing/>
+        <w:ind w:firstLine="720"/>
+        <w:rPr>
+          <w:rFonts w:ascii="FreeMono" w:hAnsi="FreeMono" w:cs="FreeMono"/>
+          <w:b w:val="0"/>
+          <w:bCs w:val="0"/>
+          <w:sz w:val="18"/>
+          <w:szCs w:val="18"/>
+        </w:rPr>
+      </w:pPr>
+      <w:r>
+        <w:rPr>
+          <w:rFonts w:ascii="FreeMono" w:hAnsi="FreeMono" w:eastAsia="FreeMono" w:cs="FreeMono"/>
+          <w:b w:val="0"/>
+          <w:bCs w:val="0"/>
+          <w:color w:val="000000"/>
+          <w:sz w:val="18"/>
+          <w:szCs w:val="18"/>
+          <w:highlight w:val="none"/>
+        </w:rPr>
+        <w:t xml:space="preserve">  char line[128];</w:t>
+      </w:r>
+      <w:r>
+        <w:rPr>
+          <w:rFonts w:ascii="FreeMono" w:hAnsi="FreeMono" w:eastAsia="FreeMono" w:cs="FreeMono"/>
+          <w:b w:val="0"/>
+          <w:bCs w:val="0"/>
+          <w:sz w:val="12"/>
+          <w:szCs w:val="12"/>
+        </w:rPr>
+      </w:r>
+    </w:p>
+    <w:p>
+      <w:pPr>
+        <w:pStyle w:val="970"/>
+        <w:pBdr/>
+        <w:spacing/>
+        <w:ind w:firstLine="720"/>
+        <w:rPr>
+          <w:rFonts w:ascii="FreeMono" w:hAnsi="FreeMono" w:cs="FreeMono"/>
+          <w:b w:val="0"/>
+          <w:bCs w:val="0"/>
+          <w:sz w:val="18"/>
+          <w:szCs w:val="18"/>
+        </w:rPr>
+      </w:pPr>
+      <w:r>
+        <w:rPr>
+          <w:rFonts w:ascii="FreeMono" w:hAnsi="FreeMono" w:eastAsia="FreeMono" w:cs="FreeMono"/>
+          <w:b w:val="0"/>
+          <w:bCs w:val="0"/>
+          <w:color w:val="000000"/>
+          <w:sz w:val="18"/>
+          <w:szCs w:val="18"/>
+          <w:highlight w:val="none"/>
+        </w:rPr>
+      </w:r>
+      <w:r>
+        <w:rPr>
+          <w:rFonts w:ascii="FreeMono" w:hAnsi="FreeMono" w:eastAsia="FreeMono" w:cs="FreeMono"/>
+          <w:b w:val="0"/>
+          <w:bCs w:val="0"/>
+          <w:sz w:val="12"/>
+          <w:szCs w:val="12"/>
+        </w:rPr>
+      </w:r>
+    </w:p>
+    <w:p>
+      <w:pPr>
+        <w:pStyle w:val="970"/>
+        <w:pBdr/>
+        <w:spacing/>
+        <w:ind w:firstLine="720"/>
+        <w:rPr>
+          <w:rFonts w:ascii="FreeMono" w:hAnsi="FreeMono" w:cs="FreeMono"/>
+          <w:b w:val="0"/>
+          <w:bCs w:val="0"/>
+          <w:sz w:val="18"/>
+          <w:szCs w:val="18"/>
+        </w:rPr>
+      </w:pPr>
+      <w:r>
+        <w:rPr>
+          <w:rFonts w:ascii="FreeMono" w:hAnsi="FreeMono" w:eastAsia="FreeMono" w:cs="FreeMono"/>
+          <w:b w:val="0"/>
+          <w:bCs w:val="0"/>
+          <w:color w:val="000000"/>
+          <w:sz w:val="18"/>
+          <w:szCs w:val="18"/>
+          <w:highlight w:val="none"/>
+        </w:rPr>
+        <w:t xml:space="preserve">  // считываем строки, пока удается считать:    fscanf() == 1</w:t>
+      </w:r>
+      <w:r>
+        <w:rPr>
+          <w:rFonts w:ascii="FreeMono" w:hAnsi="FreeMono" w:eastAsia="FreeMono" w:cs="FreeMono"/>
+          <w:b w:val="0"/>
+          <w:bCs w:val="0"/>
+          <w:sz w:val="12"/>
+          <w:szCs w:val="12"/>
+        </w:rPr>
+      </w:r>
+    </w:p>
+    <w:p>
+      <w:pPr>
+        <w:pStyle w:val="970"/>
+        <w:pBdr/>
+        <w:spacing/>
+        <w:ind w:firstLine="720"/>
+        <w:rPr>
+          <w:rFonts w:ascii="FreeMono" w:hAnsi="FreeMono" w:cs="FreeMono"/>
+          <w:b w:val="0"/>
+          <w:bCs w:val="0"/>
+          <w:sz w:val="18"/>
+          <w:szCs w:val="18"/>
+        </w:rPr>
+      </w:pPr>
+      <w:r>
+        <w:rPr>
+          <w:rFonts w:ascii="FreeMono" w:hAnsi="FreeMono" w:eastAsia="FreeMono" w:cs="FreeMono"/>
+          <w:b w:val="0"/>
+          <w:bCs w:val="0"/>
+          <w:color w:val="000000"/>
+          <w:sz w:val="18"/>
+          <w:szCs w:val="18"/>
+          <w:highlight w:val="none"/>
+        </w:rPr>
+        <w:t xml:space="preserve">  // когда не удастся:                          fscanf() == 0</w:t>
+      </w:r>
+      <w:r>
+        <w:rPr>
+          <w:rFonts w:ascii="FreeMono" w:hAnsi="FreeMono" w:eastAsia="FreeMono" w:cs="FreeMono"/>
+          <w:b w:val="0"/>
+          <w:bCs w:val="0"/>
+          <w:sz w:val="12"/>
+          <w:szCs w:val="12"/>
+        </w:rPr>
+      </w:r>
+    </w:p>
+    <w:p>
+      <w:pPr>
+        <w:pStyle w:val="970"/>
+        <w:pBdr/>
+        <w:spacing/>
+        <w:ind w:firstLine="720"/>
+        <w:rPr>
+          <w:rFonts w:ascii="FreeMono" w:hAnsi="FreeMono" w:cs="FreeMono"/>
+          <w:b w:val="0"/>
+          <w:bCs w:val="0"/>
+          <w:sz w:val="18"/>
+          <w:szCs w:val="18"/>
+        </w:rPr>
+      </w:pPr>
+      <w:r>
+        <w:rPr>
+          <w:rFonts w:ascii="FreeMono" w:hAnsi="FreeMono" w:eastAsia="FreeMono" w:cs="FreeMono"/>
+          <w:b w:val="0"/>
+          <w:bCs w:val="0"/>
+          <w:color w:val="000000"/>
+          <w:sz w:val="18"/>
+          <w:szCs w:val="18"/>
+          <w:highlight w:val="none"/>
+        </w:rPr>
+        <w:t xml:space="preserve">  while (fscanf(f_in, "%127s\n", line) == 1) {</w:t>
+      </w:r>
+      <w:r>
+        <w:rPr>
+          <w:rFonts w:ascii="FreeMono" w:hAnsi="FreeMono" w:eastAsia="FreeMono" w:cs="FreeMono"/>
+          <w:b w:val="0"/>
+          <w:bCs w:val="0"/>
+          <w:sz w:val="12"/>
+          <w:szCs w:val="12"/>
+        </w:rPr>
+      </w:r>
+    </w:p>
+    <w:p>
+      <w:pPr>
+        <w:pStyle w:val="970"/>
+        <w:pBdr/>
+        <w:spacing/>
+        <w:ind w:firstLine="720"/>
+        <w:rPr>
+          <w:rFonts w:ascii="FreeMono" w:hAnsi="FreeMono" w:cs="FreeMono"/>
+          <w:b w:val="0"/>
+          <w:bCs w:val="0"/>
+          <w:sz w:val="18"/>
+          <w:szCs w:val="18"/>
+        </w:rPr>
+      </w:pPr>
+      <w:r>
+        <w:rPr>
+          <w:rFonts w:ascii="FreeMono" w:hAnsi="FreeMono" w:eastAsia="FreeMono" w:cs="FreeMono"/>
+          <w:b w:val="0"/>
+          <w:bCs w:val="0"/>
+          <w:color w:val="000000"/>
+          <w:sz w:val="18"/>
+          <w:szCs w:val="18"/>
+          <w:highlight w:val="none"/>
+        </w:rPr>
+        <w:t xml:space="preserve">    // если строка начинается или заканчивается на exclude_char,</w:t>
+      </w:r>
+      <w:r>
+        <w:rPr>
+          <w:rFonts w:ascii="FreeMono" w:hAnsi="FreeMono" w:eastAsia="FreeMono" w:cs="FreeMono"/>
+          <w:b w:val="0"/>
+          <w:bCs w:val="0"/>
+          <w:sz w:val="12"/>
+          <w:szCs w:val="12"/>
+        </w:rPr>
+      </w:r>
+    </w:p>
+    <w:p>
+      <w:pPr>
+        <w:pStyle w:val="970"/>
+        <w:pBdr/>
+        <w:spacing/>
+        <w:ind w:firstLine="720"/>
+        <w:rPr>
+          <w:rFonts w:ascii="FreeMono" w:hAnsi="FreeMono" w:cs="FreeMono"/>
+          <w:b w:val="0"/>
+          <w:bCs w:val="0"/>
+          <w:sz w:val="18"/>
+          <w:szCs w:val="18"/>
+        </w:rPr>
+      </w:pPr>
+      <w:r>
+        <w:rPr>
+          <w:rFonts w:ascii="FreeMono" w:hAnsi="FreeMono" w:eastAsia="FreeMono" w:cs="FreeMono"/>
+          <w:b w:val="0"/>
+          <w:bCs w:val="0"/>
+          <w:color w:val="000000"/>
+          <w:sz w:val="18"/>
+          <w:szCs w:val="18"/>
+          <w:highlight w:val="none"/>
+        </w:rPr>
+        <w:t xml:space="preserve">    // то переходим к следующей (не записываем в выходной файл)</w:t>
+      </w:r>
+      <w:r>
+        <w:rPr>
+          <w:rFonts w:ascii="FreeMono" w:hAnsi="FreeMono" w:eastAsia="FreeMono" w:cs="FreeMono"/>
+          <w:b w:val="0"/>
+          <w:bCs w:val="0"/>
+          <w:sz w:val="12"/>
+          <w:szCs w:val="12"/>
+        </w:rPr>
+      </w:r>
+    </w:p>
+    <w:p>
+      <w:pPr>
+        <w:pStyle w:val="970"/>
+        <w:pBdr/>
+        <w:spacing/>
+        <w:ind w:firstLine="720"/>
+        <w:rPr>
+          <w:rFonts w:ascii="FreeMono" w:hAnsi="FreeMono" w:cs="FreeMono"/>
+          <w:b w:val="0"/>
+          <w:bCs w:val="0"/>
+          <w:sz w:val="18"/>
+          <w:szCs w:val="18"/>
+        </w:rPr>
+      </w:pPr>
+      <w:r>
+        <w:rPr>
+          <w:rFonts w:ascii="FreeMono" w:hAnsi="FreeMono" w:eastAsia="FreeMono" w:cs="FreeMono"/>
+          <w:b w:val="0"/>
+          <w:bCs w:val="0"/>
+          <w:color w:val="000000"/>
+          <w:sz w:val="18"/>
+          <w:szCs w:val="18"/>
+          <w:highlight w:val="none"/>
+        </w:rPr>
+        <w:t xml:space="preserve">    if (line[0] == exclude_char || line[strlen(line) - 1] == exclude_char) {</w:t>
+      </w:r>
+      <w:r>
+        <w:rPr>
+          <w:rFonts w:ascii="FreeMono" w:hAnsi="FreeMono" w:eastAsia="FreeMono" w:cs="FreeMono"/>
+          <w:b w:val="0"/>
+          <w:bCs w:val="0"/>
+          <w:sz w:val="12"/>
+          <w:szCs w:val="12"/>
+        </w:rPr>
+      </w:r>
+    </w:p>
+    <w:p>
+      <w:pPr>
+        <w:pStyle w:val="970"/>
+        <w:pBdr/>
+        <w:spacing/>
+        <w:ind w:firstLine="720"/>
+        <w:rPr>
+          <w:rFonts w:ascii="FreeMono" w:hAnsi="FreeMono" w:cs="FreeMono"/>
+          <w:b w:val="0"/>
+          <w:bCs w:val="0"/>
+          <w:sz w:val="18"/>
+          <w:szCs w:val="18"/>
+        </w:rPr>
+      </w:pPr>
+      <w:r>
+        <w:rPr>
+          <w:rFonts w:ascii="FreeMono" w:hAnsi="FreeMono" w:eastAsia="FreeMono" w:cs="FreeMono"/>
+          <w:b w:val="0"/>
+          <w:bCs w:val="0"/>
+          <w:color w:val="000000"/>
+          <w:sz w:val="18"/>
+          <w:szCs w:val="18"/>
+          <w:highlight w:val="none"/>
+        </w:rPr>
+        <w:t xml:space="preserve">      continue;</w:t>
+      </w:r>
+      <w:r>
+        <w:rPr>
+          <w:rFonts w:ascii="FreeMono" w:hAnsi="FreeMono" w:eastAsia="FreeMono" w:cs="FreeMono"/>
+          <w:b w:val="0"/>
+          <w:bCs w:val="0"/>
+          <w:sz w:val="12"/>
+          <w:szCs w:val="12"/>
+        </w:rPr>
+      </w:r>
+    </w:p>
+    <w:p>
+      <w:pPr>
+        <w:pStyle w:val="970"/>
+        <w:pBdr/>
+        <w:spacing/>
+        <w:ind w:firstLine="720"/>
+        <w:rPr>
+          <w:rFonts w:ascii="FreeMono" w:hAnsi="FreeMono" w:cs="FreeMono"/>
+          <w:b w:val="0"/>
+          <w:bCs w:val="0"/>
+          <w:sz w:val="18"/>
+          <w:szCs w:val="18"/>
+        </w:rPr>
+      </w:pPr>
+      <w:r>
+        <w:rPr>
+          <w:rFonts w:ascii="FreeMono" w:hAnsi="FreeMono" w:eastAsia="FreeMono" w:cs="FreeMono"/>
+          <w:b w:val="0"/>
+          <w:bCs w:val="0"/>
+          <w:color w:val="000000"/>
+          <w:sz w:val="18"/>
+          <w:szCs w:val="18"/>
+          <w:highlight w:val="none"/>
+        </w:rPr>
+        <w:t xml:space="preserve">    }</w:t>
+      </w:r>
+      <w:r>
+        <w:rPr>
+          <w:rFonts w:ascii="FreeMono" w:hAnsi="FreeMono" w:eastAsia="FreeMono" w:cs="FreeMono"/>
+          <w:b w:val="0"/>
+          <w:bCs w:val="0"/>
+          <w:sz w:val="12"/>
+          <w:szCs w:val="12"/>
+        </w:rPr>
+      </w:r>
+    </w:p>
+    <w:p>
+      <w:pPr>
+        <w:pStyle w:val="970"/>
+        <w:pBdr/>
+        <w:spacing/>
+        <w:ind w:firstLine="720"/>
+        <w:rPr>
+          <w:rFonts w:ascii="FreeMono" w:hAnsi="FreeMono" w:cs="FreeMono"/>
+          <w:b w:val="0"/>
+          <w:bCs w:val="0"/>
+          <w:sz w:val="18"/>
+          <w:szCs w:val="18"/>
+        </w:rPr>
+      </w:pPr>
+      <w:r>
+        <w:rPr>
+          <w:rFonts w:ascii="FreeMono" w:hAnsi="FreeMono" w:eastAsia="FreeMono" w:cs="FreeMono"/>
+          <w:b w:val="0"/>
+          <w:bCs w:val="0"/>
+          <w:color w:val="000000"/>
+          <w:sz w:val="18"/>
+          <w:szCs w:val="18"/>
+          <w:highlight w:val="none"/>
+        </w:rPr>
+      </w:r>
+      <w:r>
+        <w:rPr>
+          <w:rFonts w:ascii="FreeMono" w:hAnsi="FreeMono" w:eastAsia="FreeMono" w:cs="FreeMono"/>
+          <w:b w:val="0"/>
+          <w:bCs w:val="0"/>
+          <w:sz w:val="12"/>
+          <w:szCs w:val="12"/>
+        </w:rPr>
+      </w:r>
+    </w:p>
+    <w:p>
+      <w:pPr>
+        <w:pStyle w:val="970"/>
+        <w:pBdr/>
+        <w:spacing/>
+        <w:ind w:firstLine="720"/>
+        <w:rPr>
+          <w:rFonts w:ascii="FreeMono" w:hAnsi="FreeMono" w:cs="FreeMono"/>
+          <w:b w:val="0"/>
+          <w:bCs w:val="0"/>
+          <w:sz w:val="18"/>
+          <w:szCs w:val="18"/>
+        </w:rPr>
+      </w:pPr>
+      <w:r>
+        <w:rPr>
+          <w:rFonts w:ascii="FreeMono" w:hAnsi="FreeMono" w:eastAsia="FreeMono" w:cs="FreeMono"/>
+          <w:b w:val="0"/>
+          <w:bCs w:val="0"/>
+          <w:color w:val="000000"/>
+          <w:sz w:val="18"/>
+          <w:szCs w:val="18"/>
+          <w:highlight w:val="none"/>
+        </w:rPr>
+        <w:t xml:space="preserve">    fprintf(f_out, "%s\n", line);</w:t>
+      </w:r>
+      <w:r>
+        <w:rPr>
+          <w:rFonts w:ascii="FreeMono" w:hAnsi="FreeMono" w:eastAsia="FreeMono" w:cs="FreeMono"/>
+          <w:b w:val="0"/>
+          <w:bCs w:val="0"/>
+          <w:sz w:val="12"/>
+          <w:szCs w:val="12"/>
+        </w:rPr>
+      </w:r>
+    </w:p>
+    <w:p>
+      <w:pPr>
+        <w:pStyle w:val="970"/>
+        <w:pBdr/>
+        <w:spacing/>
+        <w:ind w:firstLine="720"/>
+        <w:rPr>
+          <w:rFonts w:ascii="FreeMono" w:hAnsi="FreeMono" w:cs="FreeMono"/>
+          <w:b w:val="0"/>
+          <w:bCs w:val="0"/>
+          <w:sz w:val="18"/>
+          <w:szCs w:val="18"/>
+        </w:rPr>
+      </w:pPr>
+      <w:r>
+        <w:rPr>
+          <w:rFonts w:ascii="FreeMono" w:hAnsi="FreeMono" w:eastAsia="FreeMono" w:cs="FreeMono"/>
+          <w:b w:val="0"/>
+          <w:bCs w:val="0"/>
+          <w:color w:val="000000"/>
+          <w:sz w:val="18"/>
+          <w:szCs w:val="18"/>
+          <w:highlight w:val="none"/>
+        </w:rPr>
+        <w:t xml:space="preserve">  }</w:t>
+      </w:r>
+      <w:r>
+        <w:rPr>
+          <w:rFonts w:ascii="FreeMono" w:hAnsi="FreeMono" w:eastAsia="FreeMono" w:cs="FreeMono"/>
+          <w:b w:val="0"/>
+          <w:bCs w:val="0"/>
+          <w:sz w:val="12"/>
+          <w:szCs w:val="12"/>
+        </w:rPr>
+      </w:r>
+    </w:p>
+    <w:p>
+      <w:pPr>
+        <w:pStyle w:val="970"/>
+        <w:pBdr/>
+        <w:spacing/>
+        <w:ind w:firstLine="720"/>
+        <w:rPr>
+          <w:rFonts w:ascii="FreeMono" w:hAnsi="FreeMono" w:cs="FreeMono"/>
+          <w:b w:val="0"/>
+          <w:bCs w:val="0"/>
+          <w:sz w:val="18"/>
+          <w:szCs w:val="18"/>
+        </w:rPr>
+      </w:pPr>
+      <w:r>
+        <w:rPr>
+          <w:rFonts w:ascii="FreeMono" w:hAnsi="FreeMono" w:eastAsia="FreeMono" w:cs="FreeMono"/>
+          <w:b w:val="0"/>
+          <w:bCs w:val="0"/>
+          <w:color w:val="000000"/>
+          <w:sz w:val="18"/>
+          <w:szCs w:val="18"/>
+          <w:highlight w:val="none"/>
+        </w:rPr>
+      </w:r>
+      <w:r>
+        <w:rPr>
+          <w:rFonts w:ascii="FreeMono" w:hAnsi="FreeMono" w:eastAsia="FreeMono" w:cs="FreeMono"/>
+          <w:b w:val="0"/>
+          <w:bCs w:val="0"/>
+          <w:sz w:val="12"/>
+          <w:szCs w:val="12"/>
+        </w:rPr>
+      </w:r>
+    </w:p>
+    <w:p>
+      <w:pPr>
+        <w:pStyle w:val="970"/>
+        <w:pBdr/>
+        <w:spacing/>
+        <w:ind w:firstLine="720"/>
+        <w:rPr>
+          <w:rFonts w:ascii="FreeMono" w:hAnsi="FreeMono" w:cs="FreeMono"/>
+          <w:b w:val="0"/>
+          <w:bCs w:val="0"/>
+          <w:sz w:val="18"/>
+          <w:szCs w:val="18"/>
+        </w:rPr>
+      </w:pPr>
+      <w:r>
+        <w:rPr>
+          <w:rFonts w:ascii="FreeMono" w:hAnsi="FreeMono" w:eastAsia="FreeMono" w:cs="FreeMono"/>
+          <w:b w:val="0"/>
+          <w:bCs w:val="0"/>
+          <w:color w:val="000000"/>
+          <w:sz w:val="18"/>
+          <w:szCs w:val="18"/>
+          <w:highlight w:val="none"/>
+        </w:rPr>
+        <w:t xml:space="preserve">  // закрываем файлы</w:t>
+      </w:r>
+      <w:r>
+        <w:rPr>
+          <w:rFonts w:ascii="FreeMono" w:hAnsi="FreeMono" w:eastAsia="FreeMono" w:cs="FreeMono"/>
+          <w:b w:val="0"/>
+          <w:bCs w:val="0"/>
+          <w:sz w:val="12"/>
+          <w:szCs w:val="12"/>
+        </w:rPr>
+      </w:r>
+    </w:p>
+    <w:p>
+      <w:pPr>
+        <w:pStyle w:val="970"/>
+        <w:pBdr/>
+        <w:spacing/>
+        <w:ind w:firstLine="720"/>
+        <w:rPr>
+          <w:rFonts w:ascii="FreeMono" w:hAnsi="FreeMono" w:cs="FreeMono"/>
+          <w:b w:val="0"/>
+          <w:bCs w:val="0"/>
+          <w:sz w:val="18"/>
+          <w:szCs w:val="18"/>
+        </w:rPr>
+      </w:pPr>
+      <w:r>
+        <w:rPr>
+          <w:rFonts w:ascii="FreeMono" w:hAnsi="FreeMono" w:eastAsia="FreeMono" w:cs="FreeMono"/>
+          <w:b w:val="0"/>
+          <w:bCs w:val="0"/>
+          <w:color w:val="000000"/>
+          <w:sz w:val="18"/>
+          <w:szCs w:val="18"/>
+          <w:highlight w:val="none"/>
+        </w:rPr>
+        <w:t xml:space="preserve">  fclose(f_in);</w:t>
+      </w:r>
+      <w:r>
+        <w:rPr>
+          <w:rFonts w:ascii="FreeMono" w:hAnsi="FreeMono" w:eastAsia="FreeMono" w:cs="FreeMono"/>
+          <w:b w:val="0"/>
+          <w:bCs w:val="0"/>
+          <w:sz w:val="12"/>
+          <w:szCs w:val="12"/>
+        </w:rPr>
+      </w:r>
+    </w:p>
+    <w:p>
+      <w:pPr>
+        <w:pStyle w:val="970"/>
+        <w:pBdr/>
+        <w:spacing/>
+        <w:ind w:firstLine="720"/>
+        <w:rPr>
+          <w:rFonts w:ascii="FreeMono" w:hAnsi="FreeMono" w:cs="FreeMono"/>
+          <w:b w:val="0"/>
+          <w:bCs w:val="0"/>
+          <w:sz w:val="18"/>
+          <w:szCs w:val="18"/>
+        </w:rPr>
+      </w:pPr>
+      <w:r>
+        <w:rPr>
+          <w:rFonts w:ascii="FreeMono" w:hAnsi="FreeMono" w:eastAsia="FreeMono" w:cs="FreeMono"/>
+          <w:b w:val="0"/>
+          <w:bCs w:val="0"/>
+          <w:color w:val="000000"/>
+          <w:sz w:val="18"/>
+          <w:szCs w:val="18"/>
+          <w:highlight w:val="none"/>
+        </w:rPr>
+        <w:t xml:space="preserve">  fclose(f_out);</w:t>
+      </w:r>
+      <w:r>
+        <w:rPr>
+          <w:rFonts w:ascii="FreeMono" w:hAnsi="FreeMono" w:eastAsia="FreeMono" w:cs="FreeMono"/>
+          <w:b w:val="0"/>
+          <w:bCs w:val="0"/>
+          <w:sz w:val="12"/>
+          <w:szCs w:val="12"/>
+        </w:rPr>
+      </w:r>
+    </w:p>
+    <w:p>
+      <w:pPr>
+        <w:pStyle w:val="970"/>
+        <w:pBdr/>
+        <w:spacing/>
+        <w:ind w:firstLine="720"/>
+        <w:rPr>
+          <w:rFonts w:ascii="FreeMono" w:hAnsi="FreeMono" w:cs="FreeMono"/>
+          <w:b w:val="0"/>
+          <w:bCs w:val="0"/>
+          <w:sz w:val="18"/>
+          <w:szCs w:val="18"/>
+        </w:rPr>
+      </w:pPr>
+      <w:r>
+        <w:rPr>
+          <w:rFonts w:ascii="FreeMono" w:hAnsi="FreeMono" w:eastAsia="FreeMono" w:cs="FreeMono"/>
+          <w:b w:val="0"/>
+          <w:bCs w:val="0"/>
+          <w:color w:val="000000"/>
+          <w:sz w:val="18"/>
+          <w:szCs w:val="18"/>
+          <w:highlight w:val="none"/>
+        </w:rPr>
+      </w:r>
+      <w:r>
+        <w:rPr>
+          <w:rFonts w:ascii="FreeMono" w:hAnsi="FreeMono" w:eastAsia="FreeMono" w:cs="FreeMono"/>
+          <w:b w:val="0"/>
+          <w:bCs w:val="0"/>
+          <w:sz w:val="12"/>
+          <w:szCs w:val="12"/>
+        </w:rPr>
+      </w:r>
+    </w:p>
+    <w:p>
+      <w:pPr>
+        <w:pStyle w:val="970"/>
+        <w:pBdr/>
+        <w:spacing/>
+        <w:ind w:firstLine="720"/>
+        <w:rPr>
+          <w:rFonts w:ascii="FreeMono" w:hAnsi="FreeMono" w:cs="FreeMono"/>
+          <w:b w:val="0"/>
+          <w:bCs w:val="0"/>
+          <w:sz w:val="18"/>
+          <w:szCs w:val="18"/>
+        </w:rPr>
+      </w:pPr>
+      <w:r>
+        <w:rPr>
+          <w:rFonts w:ascii="FreeMono" w:hAnsi="FreeMono" w:eastAsia="FreeMono" w:cs="FreeMono"/>
+          <w:b w:val="0"/>
+          <w:bCs w:val="0"/>
+          <w:color w:val="000000"/>
+          <w:sz w:val="18"/>
+          <w:szCs w:val="18"/>
+          <w:highlight w:val="none"/>
+        </w:rPr>
+        <w:t xml:space="preserve">  printf("Обработанные данные были записаны в файл \"%s\"\n", f_out_name);</w:t>
+      </w:r>
+      <w:r>
+        <w:rPr>
+          <w:rFonts w:ascii="FreeMono" w:hAnsi="FreeMono" w:eastAsia="FreeMono" w:cs="FreeMono"/>
+          <w:b w:val="0"/>
+          <w:bCs w:val="0"/>
+          <w:sz w:val="12"/>
+          <w:szCs w:val="12"/>
+        </w:rPr>
+      </w:r>
+    </w:p>
+    <w:p>
+      <w:pPr>
+        <w:pStyle w:val="970"/>
+        <w:pBdr/>
+        <w:spacing/>
+        <w:ind w:firstLine="720"/>
+        <w:rPr>
+          <w:rFonts w:ascii="FreeMono" w:hAnsi="FreeMono" w:cs="FreeMono"/>
+          <w:b w:val="0"/>
+          <w:bCs w:val="0"/>
+          <w:sz w:val="18"/>
+          <w:szCs w:val="18"/>
+        </w:rPr>
+      </w:pPr>
+      <w:r>
+        <w:rPr>
+          <w:rFonts w:ascii="FreeMono" w:hAnsi="FreeMono" w:eastAsia="FreeMono" w:cs="FreeMono"/>
+          <w:b w:val="0"/>
+          <w:bCs w:val="0"/>
+          <w:color w:val="000000"/>
+          <w:sz w:val="18"/>
+          <w:szCs w:val="18"/>
+          <w:highlight w:val="none"/>
+        </w:rPr>
+      </w:r>
+      <w:r>
+        <w:rPr>
+          <w:rFonts w:ascii="FreeMono" w:hAnsi="FreeMono" w:eastAsia="FreeMono" w:cs="FreeMono"/>
+          <w:b w:val="0"/>
+          <w:bCs w:val="0"/>
+          <w:sz w:val="12"/>
+          <w:szCs w:val="12"/>
+        </w:rPr>
+      </w:r>
+    </w:p>
+    <w:p>
+      <w:pPr>
+        <w:pStyle w:val="970"/>
+        <w:pBdr/>
+        <w:spacing/>
+        <w:ind w:firstLine="720"/>
+        <w:rPr>
+          <w:rFonts w:ascii="FreeMono" w:hAnsi="FreeMono" w:cs="FreeMono"/>
+          <w:b w:val="0"/>
+          <w:bCs w:val="0"/>
+          <w:sz w:val="18"/>
+          <w:szCs w:val="18"/>
+        </w:rPr>
+      </w:pPr>
+      <w:r>
+        <w:rPr>
+          <w:rFonts w:ascii="FreeMono" w:hAnsi="FreeMono" w:eastAsia="FreeMono" w:cs="FreeMono"/>
+          <w:b w:val="0"/>
+          <w:bCs w:val="0"/>
+          <w:color w:val="000000"/>
+          <w:sz w:val="18"/>
+          <w:szCs w:val="18"/>
+          <w:highlight w:val="none"/>
+        </w:rPr>
+        <w:t xml:space="preserve">  return 0;</w:t>
+      </w:r>
+      <w:r>
+        <w:rPr>
+          <w:rFonts w:ascii="FreeMono" w:hAnsi="FreeMono" w:eastAsia="FreeMono" w:cs="FreeMono"/>
+          <w:b w:val="0"/>
+          <w:bCs w:val="0"/>
+          <w:sz w:val="12"/>
+          <w:szCs w:val="12"/>
+        </w:rPr>
+      </w:r>
+    </w:p>
+    <w:p>
+      <w:pPr>
+        <w:pStyle w:val="970"/>
+        <w:pBdr/>
+        <w:spacing/>
+        <w:ind w:firstLine="720"/>
+        <w:rPr>
+          <w:rFonts w:ascii="FreeMono" w:hAnsi="FreeMono" w:cs="FreeMono"/>
+          <w:b w:val="0"/>
+          <w:bCs w:val="0"/>
+          <w:color w:val="000000"/>
+          <w:sz w:val="18"/>
+          <w:szCs w:val="18"/>
+        </w:rPr>
+      </w:pPr>
+      <w:r>
+        <w:rPr>
+          <w:rFonts w:ascii="FreeMono" w:hAnsi="FreeMono" w:eastAsia="FreeMono" w:cs="FreeMono"/>
+          <w:b w:val="0"/>
+          <w:bCs w:val="0"/>
+          <w:color w:val="000000"/>
+          <w:sz w:val="18"/>
+          <w:szCs w:val="18"/>
+          <w:highlight w:val="none"/>
+        </w:rPr>
+        <w:t xml:space="preserve">}</w:t>
+      </w:r>
+      <w:r>
+        <w:rPr>
+          <w:rFonts w:ascii="FreeMono" w:hAnsi="FreeMono" w:eastAsia="FreeMono" w:cs="FreeMono"/>
+          <w:b w:val="0"/>
+          <w:bCs w:val="0"/>
+          <w:color w:val="000000"/>
+          <w:sz w:val="18"/>
+          <w:szCs w:val="18"/>
+          <w:highlight w:val="none"/>
+        </w:rPr>
+      </w:r>
+      <w:r>
+        <w:rPr>
+          <w:rFonts w:ascii="FreeMono" w:hAnsi="FreeMono" w:eastAsia="FreeMono" w:cs="FreeMono"/>
+          <w:b w:val="0"/>
+          <w:bCs w:val="0"/>
+          <w:color w:val="000000"/>
+          <w:sz w:val="18"/>
+          <w:szCs w:val="18"/>
+          <w:highlight w:val="none"/>
+        </w:rPr>
+      </w:r>
     </w:p>
     <w:p>
       <w:pPr>
@@ -2392,6 +5107,43 @@
     </w:p>
     <w:p>
       <w:pPr>
+        <w:pBdr/>
+        <w:shd w:val="nil"/>
+        <w:spacing/>
+        <w:ind/>
+        <w:rPr>
+          <w:rFonts w:ascii="Times New Roman" w:hAnsi="Times New Roman" w:eastAsia="Times New Roman" w:cs="Times New Roman"/>
+          <w:b/>
+          <w:bCs/>
+          <w:color w:val="000000"/>
+          <w:sz w:val="28"/>
+          <w:szCs w:val="28"/>
+        </w:rPr>
+      </w:pPr>
+      <w:r>
+        <w:rPr>
+          <w:rFonts w:ascii="Times New Roman" w:hAnsi="Times New Roman" w:eastAsia="Times New Roman" w:cs="Times New Roman"/>
+          <w:b/>
+          <w:color w:val="000000"/>
+          <w:sz w:val="28"/>
+          <w:szCs w:val="28"/>
+          <w:highlight w:val="none"/>
+        </w:rPr>
+        <w:br w:type="page" w:clear="all"/>
+      </w:r>
+      <w:r>
+        <w:rPr>
+          <w:rFonts w:ascii="Times New Roman" w:hAnsi="Times New Roman" w:eastAsia="Times New Roman" w:cs="Times New Roman"/>
+          <w:b/>
+          <w:color w:val="000000"/>
+          <w:sz w:val="28"/>
+          <w:szCs w:val="28"/>
+          <w:highlight w:val="none"/>
+        </w:rPr>
+      </w:r>
+    </w:p>
+    <w:p>
+      <w:pPr>
         <w:pStyle w:val="970"/>
         <w:pBdr/>
         <w:spacing/>
@@ -2427,6 +5179,101 @@
           <w:highlight w:val="none"/>
         </w:rPr>
       </w:r>
+    </w:p>
+    <w:p>
+      <w:pPr>
+        <w:pStyle w:val="970"/>
+        <w:pBdr/>
+        <w:spacing/>
+        <w:ind w:firstLine="720"/>
+        <w:rPr>
+          <w:rFonts w:ascii="Times New Roman" w:hAnsi="Times New Roman" w:eastAsia="Times New Roman" w:cs="Times New Roman"/>
+          <w:b/>
+          <w:bCs/>
+          <w:color w:val="000000"/>
+          <w:sz w:val="28"/>
+          <w:szCs w:val="28"/>
+          <w:highlight w:val="none"/>
+        </w:rPr>
+      </w:pPr>
+      <w:r>
+        <w:rPr>
+          <w:rFonts w:ascii="Times New Roman" w:hAnsi="Times New Roman" w:eastAsia="Times New Roman" w:cs="Times New Roman"/>
+          <w:b/>
+          <w:color w:val="000000"/>
+          <w:sz w:val="28"/>
+          <w:szCs w:val="28"/>
+        </w:rPr>
+      </w:r>
+      <w:r>
+        <mc:AlternateContent>
+          <mc:Choice Requires="wpg">
+            <w:drawing>
+              <wp:inline xmlns:wp="http://schemas.openxmlformats.org/drawingml/2006/wordprocessingDrawing" distT="0" distB="0" distL="0" distR="0">
+                <wp:extent cx="6015807" cy="5876416"/>
+                <wp:effectExtent l="0" t="0" r="0" b="0"/>
+                <wp:docPr id="2" name=""/>
+                <wp:cNvGraphicFramePr>
+                  <a:graphicFrameLocks xmlns:a="http://schemas.openxmlformats.org/drawingml/2006/main" noChangeAspect="1"/>
+                </wp:cNvGraphicFramePr>
+                <a:graphic xmlns:a="http://schemas.openxmlformats.org/drawingml/2006/main">
+                  <a:graphicData uri="http://schemas.openxmlformats.org/drawingml/2006/picture">
+                    <pic:pic xmlns:pic="http://schemas.openxmlformats.org/drawingml/2006/picture">
+                      <pic:nvPicPr>
+                        <pic:cNvPr id="756740146" name=""/>
+                        <pic:cNvPicPr>
+                          <a:picLocks noChangeAspect="1"/>
+                        </pic:cNvPicPr>
+                        <pic:nvPr/>
+                      </pic:nvPicPr>
+                      <pic:blipFill>
+                        <a:blip r:embed="rId11"/>
+                        <a:stretch/>
+                      </pic:blipFill>
+                      <pic:spPr bwMode="auto">
+                        <a:xfrm flipH="0" flipV="0">
+                          <a:off x="0" y="0"/>
+                          <a:ext cx="6015806" cy="5876415"/>
+                        </a:xfrm>
+                        <a:prstGeom prst="rect">
+                          <a:avLst/>
+                        </a:prstGeom>
+                      </pic:spPr>
+                    </pic:pic>
+                  </a:graphicData>
+                </a:graphic>
+              </wp:inline>
+            </w:drawing>
+          </mc:Choice>
+          <mc:Fallback>
+            <w:pict>
+              <v:shapetype id="_x0000_t75" coordsize="21600,21600" o:spt="75" o:preferrelative="t" path="m@4@5l@4@11@9@11@9@5xe" filled="f" stroked="f">
+                <v:stroke joinstyle="miter"/>
+                <v:formulas>
+                  <v:f eqn="if lineDrawn pixelLineWidth 0"/>
+                  <v:f eqn="sum @0 1 0"/>
+                  <v:f eqn="sum 0 0 @1"/>
+                  <v:f eqn="prod @2 1 2"/>
+                  <v:f eqn="prod @3 21600 pixelWidth"/>
+                  <v:f eqn="prod @3 21600 pixelHeight"/>
+                  <v:f eqn="sum @0 0 1"/>
+                  <v:f eqn="prod @6 1 2"/>
+                  <v:f eqn="prod @7 21600 pixelWidth"/>
+                  <v:f eqn="sum @8 21600 0"/>
+                  <v:f eqn="prod @7 21600 pixelHeight"/>
+                  <v:f eqn="sum @10 21600 0"/>
+                </v:formulas>
+                <v:path o:extrusionok="f" gradientshapeok="t" o:connecttype="rect"/>
+                <o:lock v:ext="edit" aspectratio="t"/>
+              </v:shapetype>
+              <v:shape id="_x0000_i1" o:spid="_x0000_s1" type="#_x0000_t75" style="width:473.69pt;height:462.71pt;mso-wrap-distance-left:0.00pt;mso-wrap-distance-top:0.00pt;mso-wrap-distance-right:0.00pt;mso-wrap-distance-bottom:0.00pt;z-index:1;" stroked="false">
+                <v:imagedata r:id="rId11" o:title=""/>
+                <o:lock v:ext="edit" rotation="t"/>
+              </v:shape>
+            </w:pict>
+          </mc:Fallback>
+        </mc:AlternateContent>
+      </w:r>
       <w:r>
         <w:rPr>
           <w:rFonts w:ascii="Times New Roman" w:hAnsi="Times New Roman" w:eastAsia="Times New Roman" w:cs="Times New Roman"/>
@@ -2438,6 +5285,7 @@
           <w:highlight w:val="none"/>
         </w:rPr>
       </w:r>
+      <w:r/>
     </w:p>
     <w:p>
       <w:pPr>
@@ -2474,6 +5322,39 @@
           <w:color w:val="000000"/>
           <w:sz w:val="22"/>
           <w:szCs w:val="22"/>
+        </w:rPr>
+      </w:r>
+    </w:p>
+    <w:p>
+      <w:pPr>
+        <w:pStyle w:val="970"/>
+        <w:pBdr/>
+        <w:spacing/>
+        <w:ind w:firstLine="720"/>
+        <w:rPr>
+          <w:rFonts w:ascii="Times New Roman" w:hAnsi="Times New Roman" w:eastAsia="Times New Roman" w:cs="Times New Roman"/>
+          <w:color w:val="000000"/>
+          <w:sz w:val="28"/>
+          <w:szCs w:val="28"/>
+          <w:highlight w:val="none"/>
+        </w:rPr>
+      </w:pPr>
+      <w:r>
+        <w:rPr>
+          <w:rFonts w:ascii="Times New Roman" w:hAnsi="Times New Roman" w:eastAsia="Times New Roman" w:cs="Times New Roman"/>
+          <w:color w:val="000000"/>
+          <w:sz w:val="28"/>
+          <w:szCs w:val="28"/>
+          <w:highlight w:val="none"/>
+        </w:rPr>
+      </w:r>
+      <w:r>
+        <w:rPr>
+          <w:rFonts w:ascii="Times New Roman" w:hAnsi="Times New Roman" w:eastAsia="Times New Roman" w:cs="Times New Roman"/>
+          <w:color w:val="000000"/>
+          <w:sz w:val="28"/>
+          <w:szCs w:val="28"/>
+          <w:highlight w:val="none"/>
         </w:rPr>
       </w:r>
     </w:p>
@@ -2521,10 +5402,11 @@
       </w:r>
       <w:r>
         <w:rPr>
-          <w:rFonts w:ascii="Times New Roman" w:hAnsi="Times New Roman" w:cs="Times New Roman"/>
+          <w:rFonts w:ascii="Times New Roman" w:hAnsi="Times New Roman" w:eastAsia="Times New Roman" w:cs="Times New Roman"/>
           <w:color w:val="000000"/>
           <w:sz w:val="28"/>
           <w:szCs w:val="28"/>
+          <w:highlight w:val="none"/>
         </w:rPr>
       </w:r>
     </w:p>
@@ -2557,6 +5439,14 @@
           <w:sz w:val="28"/>
           <w:szCs w:val="28"/>
           <w:highlight w:val="none"/>
+        </w:rPr>
+      </w:r>
+      <w:r>
+        <w:rPr>
+          <w:rFonts w:ascii="Times New Roman" w:hAnsi="Times New Roman" w:cs="Times New Roman"/>
+          <w:color w:val="000000"/>
+          <w:sz w:val="28"/>
+          <w:szCs w:val="28"/>
         </w:rPr>
       </w:r>
     </w:p>

</xml_diff>